<commit_message>
Documentación - Actualización Especificación CRUD Escenario
Actualización Especificación CRUD Escenario y Planes de Iteración
</commit_message>
<xml_diff>
--- a/Fases_de_desarrollo/03-Construccion/05- Gestion de Proyecto/C201-OSLO-Plan de Iteración.docx
+++ b/Fases_de_desarrollo/03-Construccion/05- Gestion de Proyecto/C201-OSLO-Plan de Iteración.docx
@@ -85,7 +85,6 @@
           <w:szCs w:val="72"/>
         </w:rPr>
       </w:pPr>
-      <w:bookmarkStart w:id="0" w:name="_GoBack"/>
       <w:r>
         <w:rPr>
           <w:rFonts w:ascii="Cambria" w:hAnsi="Cambria"/>
@@ -95,7 +94,6 @@
         <w:t>Plan de Iteración</w:t>
       </w:r>
     </w:p>
-    <w:bookmarkEnd w:id="0"/>
     <w:p>
       <w:pPr>
         <w:pStyle w:val="Sinespaciado"/>
@@ -153,7 +151,7 @@
           <w:szCs w:val="56"/>
         </w:rPr>
       </w:pPr>
-      <w:bookmarkStart w:id="1" w:name="_Hlk175751289"/>
+      <w:bookmarkStart w:id="0" w:name="_Hlk175751289"/>
       <w:r>
         <w:rPr>
           <w:rFonts w:ascii="Ink Free" w:hAnsi="Ink Free"/>
@@ -164,7 +162,7 @@
         <w:t>Testify</w:t>
       </w:r>
     </w:p>
-    <w:bookmarkEnd w:id="1"/>
+    <w:bookmarkEnd w:id="0"/>
     <w:p>
       <w:pPr>
         <w:pStyle w:val="Sinespaciado"/>
@@ -198,7 +196,7 @@
           <w:szCs w:val="52"/>
         </w:rPr>
       </w:pPr>
-      <w:bookmarkStart w:id="2" w:name="_Hlk175751343"/>
+      <w:bookmarkStart w:id="1" w:name="_Hlk175751343"/>
       <w:r>
         <w:rPr>
           <w:rFonts w:ascii="Verdana" w:eastAsia="Times New Roman" w:hAnsi="Verdana"/>
@@ -244,7 +242,7 @@
         <w:t xml:space="preserve"> – Oyarzo Malena</w:t>
       </w:r>
     </w:p>
-    <w:bookmarkEnd w:id="2"/>
+    <w:bookmarkEnd w:id="1"/>
     <w:p>
       <w:pPr>
         <w:pStyle w:val="PSI-Comentario"/>
@@ -1528,11 +1526,11 @@
       <w:pPr>
         <w:pStyle w:val="PSI-Ttulo1"/>
       </w:pPr>
-      <w:bookmarkStart w:id="3" w:name="_Toc179582511"/>
+      <w:bookmarkStart w:id="2" w:name="_Toc179582511"/>
       <w:r>
         <w:t>Introducción</w:t>
       </w:r>
-      <w:bookmarkEnd w:id="3"/>
+      <w:bookmarkEnd w:id="2"/>
     </w:p>
     <w:p>
       <w:pPr>
@@ -1559,11 +1557,11 @@
       <w:pPr>
         <w:pStyle w:val="PSI-Ttulo2"/>
       </w:pPr>
-      <w:bookmarkStart w:id="4" w:name="_Toc179582512"/>
+      <w:bookmarkStart w:id="3" w:name="_Toc179582512"/>
       <w:r>
         <w:t>Propósito</w:t>
       </w:r>
-      <w:bookmarkEnd w:id="4"/>
+      <w:bookmarkEnd w:id="3"/>
     </w:p>
     <w:p>
       <w:pPr>
@@ -1584,11 +1582,11 @@
       <w:pPr>
         <w:pStyle w:val="PSI-Ttulo2"/>
       </w:pPr>
-      <w:bookmarkStart w:id="5" w:name="_Toc179582513"/>
+      <w:bookmarkStart w:id="4" w:name="_Toc179582513"/>
       <w:r>
         <w:t>Referencias</w:t>
       </w:r>
-      <w:bookmarkEnd w:id="5"/>
+      <w:bookmarkEnd w:id="4"/>
     </w:p>
     <w:p>
       <w:pPr>
@@ -1627,21 +1625,21 @@
       <w:pPr>
         <w:pStyle w:val="PSI-Ttulo1"/>
       </w:pPr>
-      <w:bookmarkStart w:id="6" w:name="_Toc179582514"/>
+      <w:bookmarkStart w:id="5" w:name="_Toc179582514"/>
       <w:r>
         <w:t>Objetivos</w:t>
       </w:r>
+      <w:bookmarkEnd w:id="5"/>
+    </w:p>
+    <w:p>
+      <w:pPr>
+        <w:pStyle w:val="PSI-Ttulo2"/>
+      </w:pPr>
+      <w:bookmarkStart w:id="6" w:name="_Toc179582515"/>
+      <w:r>
+        <w:t>Criterios de Evaluación</w:t>
+      </w:r>
       <w:bookmarkEnd w:id="6"/>
-    </w:p>
-    <w:p>
-      <w:pPr>
-        <w:pStyle w:val="PSI-Ttulo2"/>
-      </w:pPr>
-      <w:bookmarkStart w:id="7" w:name="_Toc179582515"/>
-      <w:r>
-        <w:t>Criterios de Evaluación</w:t>
-      </w:r>
-      <w:bookmarkEnd w:id="7"/>
     </w:p>
     <w:p>
       <w:pPr>
@@ -1662,11 +1660,11 @@
       <w:pPr>
         <w:pStyle w:val="PSI-Ttulo1"/>
       </w:pPr>
-      <w:bookmarkStart w:id="8" w:name="_Toc179582516"/>
+      <w:bookmarkStart w:id="7" w:name="_Toc179582516"/>
       <w:r>
         <w:t>Planificación</w:t>
       </w:r>
-      <w:bookmarkEnd w:id="8"/>
+      <w:bookmarkEnd w:id="7"/>
     </w:p>
     <w:p>
       <w:pPr>
@@ -2425,6 +2423,7 @@
                 <w:szCs w:val="20"/>
               </w:rPr>
             </w:pPr>
+            <w:bookmarkStart w:id="8" w:name="_GoBack" w:colFirst="0" w:colLast="1"/>
             <w:r>
               <w:rPr>
                 <w:rFonts w:ascii="Times New Roman" w:eastAsia="Times New Roman" w:hAnsi="Times New Roman"/>
@@ -2450,7 +2449,7 @@
                 <w:sz w:val="20"/>
                 <w:szCs w:val="20"/>
               </w:rPr>
-              <w:t>- Hacer Especificaciones de CU 3</w:t>
+              <w:t>- Hacer Especificaciones de CU 2</w:t>
             </w:r>
             <w:r>
               <w:rPr>
@@ -2651,7 +2650,25 @@
                 <w:sz w:val="20"/>
                 <w:szCs w:val="20"/>
               </w:rPr>
-              <w:t>Diseñar 3r</w:t>
+              <w:t xml:space="preserve">Diseñar </w:t>
+            </w:r>
+            <w:r>
+              <w:rPr>
+                <w:rFonts w:ascii="Times New Roman" w:eastAsia="Times New Roman" w:hAnsi="Times New Roman"/>
+                <w:i w:val="0"/>
+                <w:sz w:val="20"/>
+                <w:szCs w:val="20"/>
+              </w:rPr>
+              <w:t>2</w:t>
+            </w:r>
+            <w:r>
+              <w:rPr>
+                <w:rFonts w:ascii="Times New Roman" w:eastAsia="Times New Roman" w:hAnsi="Times New Roman"/>
+                <w:i w:val="0"/>
+                <w:sz w:val="20"/>
+                <w:szCs w:val="20"/>
+              </w:rPr>
+              <w:t>r</w:t>
             </w:r>
             <w:r>
               <w:rPr>
@@ -2778,6 +2795,7 @@
           </w:p>
         </w:tc>
       </w:tr>
+      <w:bookmarkEnd w:id="8"/>
       <w:tr>
         <w:trPr>
           <w:jc w:val="center"/>
@@ -5069,7 +5087,7 @@
         <w:rFonts w:ascii="Cambria" w:hAnsi="Cambria" w:cs="Cambria"/>
         <w:noProof/>
       </w:rPr>
-      <w:t>7</w:t>
+      <w:t>4</w:t>
     </w:r>
     <w:r>
       <w:rPr>
@@ -8631,7 +8649,7 @@
 </file>
 
 <file path=customXml/itemProps2.xml><?xml version="1.0" encoding="utf-8"?>
-<ds:datastoreItem xmlns:ds="http://schemas.openxmlformats.org/officeDocument/2006/customXml" ds:itemID="{C5B5781A-1791-4A21-922F-CCD8A7A8D3A6}">
+<ds:datastoreItem xmlns:ds="http://schemas.openxmlformats.org/officeDocument/2006/customXml" ds:itemID="{348C5161-5940-4445-B06F-328C1E83E1E9}">
   <ds:schemaRefs>
     <ds:schemaRef ds:uri="http://schemas.openxmlformats.org/officeDocument/2006/bibliography"/>
   </ds:schemaRefs>

</xml_diff>

<commit_message>
Documentación - Planes de iteración
Cierre c02 e Inicio c03
</commit_message>
<xml_diff>
--- a/Fases_de_desarrollo/03-Construccion/05- Gestion de Proyecto/C201-OSLO-Plan de Iteración.docx
+++ b/Fases_de_desarrollo/03-Construccion/05- Gestion de Proyecto/C201-OSLO-Plan de Iteración.docx
@@ -152,6 +152,7 @@
         </w:rPr>
       </w:pPr>
       <w:bookmarkStart w:id="0" w:name="_Hlk175751289"/>
+      <w:proofErr w:type="spellStart"/>
       <w:r>
         <w:rPr>
           <w:rFonts w:ascii="Ink Free" w:hAnsi="Ink Free"/>
@@ -161,6 +162,7 @@
         </w:rPr>
         <w:t>Testify</w:t>
       </w:r>
+      <w:proofErr w:type="spellEnd"/>
     </w:p>
     <w:bookmarkEnd w:id="0"/>
     <w:p>
@@ -218,7 +220,21 @@
         <w:rPr>
           <w:rFonts w:eastAsia="Times New Roman"/>
         </w:rPr>
-        <w:t>Ojeda Valeria – Sly Eduardo</w:t>
+        <w:t xml:space="preserve">Ojeda Valeria – </w:t>
+      </w:r>
+      <w:proofErr w:type="spellStart"/>
+      <w:r>
+        <w:rPr>
+          <w:rFonts w:eastAsia="Times New Roman"/>
+        </w:rPr>
+        <w:t>Sly</w:t>
+      </w:r>
+      <w:proofErr w:type="spellEnd"/>
+      <w:r>
+        <w:rPr>
+          <w:rFonts w:eastAsia="Times New Roman"/>
+        </w:rPr>
+        <w:t xml:space="preserve"> Eduardo</w:t>
       </w:r>
     </w:p>
     <w:p>
@@ -229,17 +245,39 @@
           <w:rFonts w:eastAsia="Times New Roman"/>
         </w:rPr>
       </w:pPr>
+      <w:proofErr w:type="spellStart"/>
       <w:r>
         <w:rPr>
           <w:rFonts w:eastAsia="Times New Roman"/>
         </w:rPr>
-        <w:t>Levipichun Emilio</w:t>
-      </w:r>
+        <w:t>Levipichun</w:t>
+      </w:r>
+      <w:proofErr w:type="spellEnd"/>
       <w:r>
         <w:rPr>
           <w:rFonts w:eastAsia="Times New Roman"/>
         </w:rPr>
-        <w:t xml:space="preserve"> – Oyarzo Malena</w:t>
+        <w:t xml:space="preserve"> Emilio</w:t>
+      </w:r>
+      <w:r>
+        <w:rPr>
+          <w:rFonts w:eastAsia="Times New Roman"/>
+        </w:rPr>
+        <w:t xml:space="preserve"> – </w:t>
+      </w:r>
+      <w:proofErr w:type="spellStart"/>
+      <w:r>
+        <w:rPr>
+          <w:rFonts w:eastAsia="Times New Roman"/>
+        </w:rPr>
+        <w:t>Oyarzo</w:t>
+      </w:r>
+      <w:proofErr w:type="spellEnd"/>
+      <w:r>
+        <w:rPr>
+          <w:rFonts w:eastAsia="Times New Roman"/>
+        </w:rPr>
+        <w:t xml:space="preserve"> Malena</w:t>
       </w:r>
     </w:p>
     <w:bookmarkEnd w:id="1"/>
@@ -253,7 +291,7 @@
           <w:lang w:eastAsia="es-AR"/>
         </w:rPr>
         <w:drawing>
-          <wp:anchor distT="0" distB="0" distL="114300" distR="114300" simplePos="0" relativeHeight="251660288" behindDoc="0" locked="0" layoutInCell="1" allowOverlap="1">
+          <wp:anchor distT="0" distB="0" distL="114300" distR="114300" simplePos="0" relativeHeight="251660288" behindDoc="0" locked="0" layoutInCell="1" allowOverlap="1" wp14:anchorId="6BEC5D20" wp14:editId="65BD9593">
             <wp:simplePos x="0" y="0"/>
             <wp:positionH relativeFrom="margin">
               <wp:posOffset>306705</wp:posOffset>
@@ -316,12 +354,12 @@
       </w:r>
       <w:r>
         <w:rPr>
-          <w:i w:val="0"/>
+          <w:i/>
           <w:noProof/>
           <w:lang w:eastAsia="es-AR"/>
         </w:rPr>
         <w:drawing>
-          <wp:anchor distT="128016" distB="315468" distL="254508" distR="443103" simplePos="0" relativeHeight="251658240" behindDoc="0" locked="0" layoutInCell="1" allowOverlap="1">
+          <wp:anchor distT="128016" distB="315468" distL="254508" distR="443103" simplePos="0" relativeHeight="251658240" behindDoc="0" locked="0" layoutInCell="1" allowOverlap="1" wp14:anchorId="35201978" wp14:editId="2B7DEE1B">
             <wp:simplePos x="0" y="0"/>
             <wp:positionH relativeFrom="margin">
               <wp:posOffset>4301363</wp:posOffset>
@@ -506,7 +544,7 @@
       <w:r>
         <w:fldChar w:fldCharType="separate"/>
       </w:r>
-      <w:hyperlink w:anchor="_Toc179582511" w:history="1">
+      <w:hyperlink w:anchor="_Toc181971601" w:history="1">
         <w:r>
           <w:rPr>
             <w:rStyle w:val="Hipervnculo"/>
@@ -533,7 +571,7 @@
             <w:noProof/>
             <w:webHidden/>
           </w:rPr>
-          <w:instrText xml:space="preserve"> PAGEREF _Toc179582511 \h </w:instrText>
+          <w:instrText xml:space="preserve"> PAGEREF _Toc181971601 \h </w:instrText>
         </w:r>
         <w:r>
           <w:rPr>
@@ -577,7 +615,7 @@
           <w:lang w:val="es-AR" w:eastAsia="es-AR"/>
         </w:rPr>
       </w:pPr>
-      <w:hyperlink w:anchor="_Toc179582512" w:history="1">
+      <w:hyperlink w:anchor="_Toc181971602" w:history="1">
         <w:r>
           <w:rPr>
             <w:rStyle w:val="Hipervnculo"/>
@@ -604,7 +642,7 @@
             <w:noProof/>
             <w:webHidden/>
           </w:rPr>
-          <w:instrText xml:space="preserve"> PAGEREF _Toc179582512 \h </w:instrText>
+          <w:instrText xml:space="preserve"> PAGEREF _Toc181971602 \h </w:instrText>
         </w:r>
         <w:r>
           <w:rPr>
@@ -648,7 +686,7 @@
           <w:lang w:val="es-AR" w:eastAsia="es-AR"/>
         </w:rPr>
       </w:pPr>
-      <w:hyperlink w:anchor="_Toc179582513" w:history="1">
+      <w:hyperlink w:anchor="_Toc181971603" w:history="1">
         <w:r>
           <w:rPr>
             <w:rStyle w:val="Hipervnculo"/>
@@ -675,7 +713,7 @@
             <w:noProof/>
             <w:webHidden/>
           </w:rPr>
-          <w:instrText xml:space="preserve"> PAGEREF _Toc179582513 \h </w:instrText>
+          <w:instrText xml:space="preserve"> PAGEREF _Toc181971603 \h </w:instrText>
         </w:r>
         <w:r>
           <w:rPr>
@@ -719,7 +757,7 @@
           <w:lang w:val="es-AR" w:eastAsia="es-AR"/>
         </w:rPr>
       </w:pPr>
-      <w:hyperlink w:anchor="_Toc179582514" w:history="1">
+      <w:hyperlink w:anchor="_Toc181971604" w:history="1">
         <w:r>
           <w:rPr>
             <w:rStyle w:val="Hipervnculo"/>
@@ -746,7 +784,7 @@
             <w:noProof/>
             <w:webHidden/>
           </w:rPr>
-          <w:instrText xml:space="preserve"> PAGEREF _Toc179582514 \h </w:instrText>
+          <w:instrText xml:space="preserve"> PAGEREF _Toc181971604 \h </w:instrText>
         </w:r>
         <w:r>
           <w:rPr>
@@ -790,7 +828,7 @@
           <w:lang w:val="es-AR" w:eastAsia="es-AR"/>
         </w:rPr>
       </w:pPr>
-      <w:hyperlink w:anchor="_Toc179582515" w:history="1">
+      <w:hyperlink w:anchor="_Toc181971605" w:history="1">
         <w:r>
           <w:rPr>
             <w:rStyle w:val="Hipervnculo"/>
@@ -817,7 +855,7 @@
             <w:noProof/>
             <w:webHidden/>
           </w:rPr>
-          <w:instrText xml:space="preserve"> PAGEREF _Toc179582515 \h </w:instrText>
+          <w:instrText xml:space="preserve"> PAGEREF _Toc181971605 \h </w:instrText>
         </w:r>
         <w:r>
           <w:rPr>
@@ -861,7 +899,7 @@
           <w:lang w:val="es-AR" w:eastAsia="es-AR"/>
         </w:rPr>
       </w:pPr>
-      <w:hyperlink w:anchor="_Toc179582516" w:history="1">
+      <w:hyperlink w:anchor="_Toc181971606" w:history="1">
         <w:r>
           <w:rPr>
             <w:rStyle w:val="Hipervnculo"/>
@@ -888,7 +926,7 @@
             <w:noProof/>
             <w:webHidden/>
           </w:rPr>
-          <w:instrText xml:space="preserve"> PAGEREF _Toc179582516 \h </w:instrText>
+          <w:instrText xml:space="preserve"> PAGEREF _Toc181971606 \h </w:instrText>
         </w:r>
         <w:r>
           <w:rPr>
@@ -932,7 +970,7 @@
           <w:lang w:val="es-AR" w:eastAsia="es-AR"/>
         </w:rPr>
       </w:pPr>
-      <w:hyperlink w:anchor="_Toc179582517" w:history="1">
+      <w:hyperlink w:anchor="_Toc181971607" w:history="1">
         <w:r>
           <w:rPr>
             <w:rStyle w:val="Hipervnculo"/>
@@ -960,7 +998,7 @@
             <w:noProof/>
             <w:webHidden/>
           </w:rPr>
-          <w:instrText xml:space="preserve"> PAGEREF _Toc179582517 \h </w:instrText>
+          <w:instrText xml:space="preserve"> PAGEREF _Toc181971607 \h </w:instrText>
         </w:r>
         <w:r>
           <w:rPr>
@@ -990,6 +1028,8 @@
           <w:fldChar w:fldCharType="end"/>
         </w:r>
       </w:hyperlink>
+      <w:bookmarkStart w:id="2" w:name="_GoBack"/>
+      <w:bookmarkEnd w:id="2"/>
     </w:p>
     <w:p>
       <w:pPr>
@@ -1004,7 +1044,7 @@
           <w:lang w:val="es-AR" w:eastAsia="es-AR"/>
         </w:rPr>
       </w:pPr>
-      <w:hyperlink w:anchor="_Toc179582518" w:history="1">
+      <w:hyperlink w:anchor="_Toc181971608" w:history="1">
         <w:r>
           <w:rPr>
             <w:rStyle w:val="Hipervnculo"/>
@@ -1031,7 +1071,7 @@
             <w:noProof/>
             <w:webHidden/>
           </w:rPr>
-          <w:instrText xml:space="preserve"> PAGEREF _Toc179582518 \h </w:instrText>
+          <w:instrText xml:space="preserve"> PAGEREF _Toc181971608 \h </w:instrText>
         </w:r>
         <w:r>
           <w:rPr>
@@ -1075,7 +1115,7 @@
           <w:lang w:val="es-AR" w:eastAsia="es-AR"/>
         </w:rPr>
       </w:pPr>
-      <w:hyperlink w:anchor="_Toc179582519" w:history="1">
+      <w:hyperlink w:anchor="_Toc181971609" w:history="1">
         <w:r>
           <w:rPr>
             <w:rStyle w:val="Hipervnculo"/>
@@ -1103,7 +1143,7 @@
             <w:noProof/>
             <w:webHidden/>
           </w:rPr>
-          <w:instrText xml:space="preserve"> PAGEREF _Toc179582519 \h </w:instrText>
+          <w:instrText xml:space="preserve"> PAGEREF _Toc181971609 \h </w:instrText>
         </w:r>
         <w:r>
           <w:rPr>
@@ -1147,13 +1187,13 @@
           <w:lang w:val="es-AR" w:eastAsia="es-AR"/>
         </w:rPr>
       </w:pPr>
-      <w:hyperlink w:anchor="_Toc179582520" w:history="1">
+      <w:hyperlink w:anchor="_Toc181971610" w:history="1">
         <w:r>
           <w:rPr>
             <w:rStyle w:val="Hipervnculo"/>
             <w:noProof/>
           </w:rPr>
-          <w:t>Evaluación [Fecha]</w:t>
+          <w:t>Evaluación 08/11/2024</w:t>
         </w:r>
         <w:r>
           <w:rPr>
@@ -1174,7 +1214,7 @@
             <w:noProof/>
             <w:webHidden/>
           </w:rPr>
-          <w:instrText xml:space="preserve"> PAGEREF _Toc179582520 \h </w:instrText>
+          <w:instrText xml:space="preserve"> PAGEREF _Toc181971610 \h </w:instrText>
         </w:r>
         <w:r>
           <w:rPr>
@@ -1194,7 +1234,7 @@
             <w:noProof/>
             <w:webHidden/>
           </w:rPr>
-          <w:t>6</w:t>
+          <w:t>7</w:t>
         </w:r>
         <w:r>
           <w:rPr>
@@ -1218,7 +1258,7 @@
           <w:lang w:val="es-AR" w:eastAsia="es-AR"/>
         </w:rPr>
       </w:pPr>
-      <w:hyperlink w:anchor="_Toc179582521" w:history="1">
+      <w:hyperlink w:anchor="_Toc181971611" w:history="1">
         <w:r>
           <w:rPr>
             <w:rStyle w:val="Hipervnculo"/>
@@ -1245,7 +1285,7 @@
             <w:noProof/>
             <w:webHidden/>
           </w:rPr>
-          <w:instrText xml:space="preserve"> PAGEREF _Toc179582521 \h </w:instrText>
+          <w:instrText xml:space="preserve"> PAGEREF _Toc181971611 \h </w:instrText>
         </w:r>
         <w:r>
           <w:rPr>
@@ -1265,7 +1305,7 @@
             <w:noProof/>
             <w:webHidden/>
           </w:rPr>
-          <w:t>6</w:t>
+          <w:t>7</w:t>
         </w:r>
         <w:r>
           <w:rPr>
@@ -1289,7 +1329,7 @@
           <w:lang w:val="es-AR" w:eastAsia="es-AR"/>
         </w:rPr>
       </w:pPr>
-      <w:hyperlink w:anchor="_Toc179582522" w:history="1">
+      <w:hyperlink w:anchor="_Toc181971612" w:history="1">
         <w:r>
           <w:rPr>
             <w:rStyle w:val="Hipervnculo"/>
@@ -1316,7 +1356,7 @@
             <w:noProof/>
             <w:webHidden/>
           </w:rPr>
-          <w:instrText xml:space="preserve"> PAGEREF _Toc179582522 \h </w:instrText>
+          <w:instrText xml:space="preserve"> PAGEREF _Toc181971612 \h </w:instrText>
         </w:r>
         <w:r>
           <w:rPr>
@@ -1336,7 +1376,7 @@
             <w:noProof/>
             <w:webHidden/>
           </w:rPr>
-          <w:t>6</w:t>
+          <w:t>7</w:t>
         </w:r>
         <w:r>
           <w:rPr>
@@ -1360,7 +1400,7 @@
           <w:lang w:val="es-AR" w:eastAsia="es-AR"/>
         </w:rPr>
       </w:pPr>
-      <w:hyperlink w:anchor="_Toc179582523" w:history="1">
+      <w:hyperlink w:anchor="_Toc181971613" w:history="1">
         <w:r>
           <w:rPr>
             <w:rStyle w:val="Hipervnculo"/>
@@ -1387,7 +1427,7 @@
             <w:noProof/>
             <w:webHidden/>
           </w:rPr>
-          <w:instrText xml:space="preserve"> PAGEREF _Toc179582523 \h </w:instrText>
+          <w:instrText xml:space="preserve"> PAGEREF _Toc181971613 \h </w:instrText>
         </w:r>
         <w:r>
           <w:rPr>
@@ -1431,7 +1471,7 @@
           <w:lang w:val="es-AR" w:eastAsia="es-AR"/>
         </w:rPr>
       </w:pPr>
-      <w:hyperlink w:anchor="_Toc179582524" w:history="1">
+      <w:hyperlink w:anchor="_Toc181971614" w:history="1">
         <w:r>
           <w:rPr>
             <w:rStyle w:val="Hipervnculo"/>
@@ -1458,7 +1498,7 @@
             <w:noProof/>
             <w:webHidden/>
           </w:rPr>
-          <w:instrText xml:space="preserve"> PAGEREF _Toc179582524 \h </w:instrText>
+          <w:instrText xml:space="preserve"> PAGEREF _Toc181971614 \h </w:instrText>
         </w:r>
         <w:r>
           <w:rPr>
@@ -1526,11 +1566,11 @@
       <w:pPr>
         <w:pStyle w:val="PSI-Ttulo1"/>
       </w:pPr>
-      <w:bookmarkStart w:id="2" w:name="_Toc179582511"/>
+      <w:bookmarkStart w:id="3" w:name="_Toc181971601"/>
       <w:r>
         <w:t>Introducción</w:t>
       </w:r>
-      <w:bookmarkEnd w:id="2"/>
+      <w:bookmarkEnd w:id="3"/>
     </w:p>
     <w:p>
       <w:pPr>
@@ -1557,11 +1597,11 @@
       <w:pPr>
         <w:pStyle w:val="PSI-Ttulo2"/>
       </w:pPr>
-      <w:bookmarkStart w:id="3" w:name="_Toc179582512"/>
+      <w:bookmarkStart w:id="4" w:name="_Toc181971602"/>
       <w:r>
         <w:t>Propósito</w:t>
       </w:r>
-      <w:bookmarkEnd w:id="3"/>
+      <w:bookmarkEnd w:id="4"/>
     </w:p>
     <w:p>
       <w:pPr>
@@ -1582,11 +1622,11 @@
       <w:pPr>
         <w:pStyle w:val="PSI-Ttulo2"/>
       </w:pPr>
-      <w:bookmarkStart w:id="4" w:name="_Toc179582513"/>
+      <w:bookmarkStart w:id="5" w:name="_Toc181971603"/>
       <w:r>
         <w:t>Referencias</w:t>
       </w:r>
-      <w:bookmarkEnd w:id="4"/>
+      <w:bookmarkEnd w:id="5"/>
     </w:p>
     <w:p>
       <w:pPr>
@@ -1625,34 +1665,30 @@
       <w:pPr>
         <w:pStyle w:val="PSI-Ttulo1"/>
       </w:pPr>
-      <w:bookmarkStart w:id="5" w:name="_Toc179582514"/>
+      <w:bookmarkStart w:id="6" w:name="_Toc181971604"/>
       <w:r>
         <w:t>Objetivos</w:t>
       </w:r>
-      <w:bookmarkEnd w:id="5"/>
+      <w:bookmarkEnd w:id="6"/>
     </w:p>
     <w:p>
       <w:pPr>
         <w:pStyle w:val="PSI-Ttulo2"/>
       </w:pPr>
-      <w:bookmarkStart w:id="6" w:name="_Toc179582515"/>
+      <w:bookmarkStart w:id="7" w:name="_Toc181971605"/>
       <w:r>
         <w:t>Criterios de Evaluación</w:t>
       </w:r>
-      <w:bookmarkEnd w:id="6"/>
+      <w:bookmarkEnd w:id="7"/>
     </w:p>
     <w:p>
       <w:pPr>
         <w:pStyle w:val="PSI-Comentario"/>
-        <w:ind w:left="0" w:firstLine="0"/>
         <w:rPr>
-          <w:i w:val="0"/>
+          <w:i/>
         </w:rPr>
       </w:pPr>
       <w:r>
-        <w:rPr>
-          <w:i w:val="0"/>
-        </w:rPr>
         <w:t>Al finalizar esta iteración, se deberán haber alcanzado los siguientes objetivos:</w:t>
       </w:r>
     </w:p>
@@ -1660,11 +1696,11 @@
       <w:pPr>
         <w:pStyle w:val="PSI-Ttulo1"/>
       </w:pPr>
-      <w:bookmarkStart w:id="7" w:name="_Toc179582516"/>
+      <w:bookmarkStart w:id="8" w:name="_Toc181971606"/>
       <w:r>
         <w:t>Planificación</w:t>
       </w:r>
-      <w:bookmarkEnd w:id="7"/>
+      <w:bookmarkEnd w:id="8"/>
     </w:p>
     <w:p>
       <w:pPr>
@@ -1828,59 +1864,23 @@
           <w:p>
             <w:pPr>
               <w:pStyle w:val="PSI-ComentarioenTabla"/>
-              <w:widowControl w:val="0"/>
-              <w:suppressAutoHyphens/>
-              <w:spacing w:before="0" w:after="240" w:line="240" w:lineRule="atLeast"/>
               <w:rPr>
-                <w:rFonts w:ascii="Times New Roman" w:eastAsia="Times New Roman" w:hAnsi="Times New Roman"/>
-                <w:i w:val="0"/>
-                <w:sz w:val="20"/>
-                <w:szCs w:val="20"/>
+                <w:i/>
               </w:rPr>
             </w:pPr>
             <w:r>
-              <w:rPr>
-                <w:rFonts w:ascii="Times New Roman" w:eastAsia="Times New Roman" w:hAnsi="Times New Roman"/>
-                <w:i w:val="0"/>
-                <w:sz w:val="20"/>
-                <w:szCs w:val="20"/>
-              </w:rPr>
               <w:t>C02 T01</w:t>
             </w:r>
             <w:r>
-              <w:rPr>
-                <w:rFonts w:ascii="Times New Roman" w:eastAsia="Times New Roman" w:hAnsi="Times New Roman"/>
-                <w:i w:val="0"/>
-                <w:sz w:val="20"/>
-                <w:szCs w:val="20"/>
-              </w:rPr>
               <w:t xml:space="preserve"> - Realizar Estimaci</w:t>
             </w:r>
             <w:r>
-              <w:rPr>
-                <w:rFonts w:ascii="Times New Roman" w:eastAsia="Times New Roman" w:hAnsi="Times New Roman"/>
-                <w:i w:val="0"/>
-                <w:sz w:val="20"/>
-                <w:szCs w:val="20"/>
-              </w:rPr>
               <w:t xml:space="preserve">ón Fase </w:t>
             </w:r>
             <w:r>
-              <w:rPr>
-                <w:rFonts w:ascii="Times New Roman" w:eastAsia="Times New Roman" w:hAnsi="Times New Roman"/>
-                <w:i w:val="0"/>
-                <w:sz w:val="20"/>
-                <w:szCs w:val="20"/>
-              </w:rPr>
               <w:t xml:space="preserve">Construcción Iteración </w:t>
             </w:r>
             <w:r>
-              <w:rPr>
-                <w:rFonts w:ascii="Times New Roman" w:eastAsia="Times New Roman" w:hAnsi="Times New Roman"/>
-                <w:i w:val="0"/>
-                <w:sz w:val="20"/>
-                <w:szCs w:val="20"/>
-              </w:rPr>
               <w:t>2</w:t>
             </w:r>
           </w:p>
@@ -1892,25 +1892,18 @@
           <w:p>
             <w:pPr>
               <w:pStyle w:val="PSI-ComentarioenTabla"/>
-              <w:widowControl w:val="0"/>
-              <w:suppressAutoHyphens/>
-              <w:spacing w:before="0" w:after="240" w:line="240" w:lineRule="atLeast"/>
               <w:rPr>
-                <w:rFonts w:ascii="Times New Roman" w:eastAsia="Times New Roman" w:hAnsi="Times New Roman"/>
-                <w:i w:val="0"/>
-                <w:sz w:val="20"/>
-                <w:szCs w:val="20"/>
+                <w:i/>
               </w:rPr>
             </w:pPr>
             <w:r>
-              <w:rPr>
-                <w:rFonts w:ascii="Times New Roman" w:eastAsia="Times New Roman" w:hAnsi="Times New Roman"/>
-                <w:i w:val="0"/>
-                <w:sz w:val="20"/>
-                <w:szCs w:val="20"/>
-              </w:rPr>
-              <w:t>Eduardo Sly</w:t>
-            </w:r>
+              <w:t xml:space="preserve">Eduardo </w:t>
+            </w:r>
+            <w:proofErr w:type="spellStart"/>
+            <w:r>
+              <w:t>Sly</w:t>
+            </w:r>
+            <w:proofErr w:type="spellEnd"/>
           </w:p>
         </w:tc>
         <w:tc>
@@ -1921,32 +1914,14 @@
           <w:p>
             <w:pPr>
               <w:pStyle w:val="PSI-ComentarioenTabla"/>
-              <w:widowControl w:val="0"/>
-              <w:suppressAutoHyphens/>
-              <w:spacing w:before="0" w:after="240" w:line="240" w:lineRule="atLeast"/>
               <w:rPr>
-                <w:rFonts w:ascii="Times New Roman" w:eastAsia="Times New Roman" w:hAnsi="Times New Roman"/>
-                <w:i w:val="0"/>
-                <w:sz w:val="20"/>
-                <w:szCs w:val="20"/>
+                <w:i/>
               </w:rPr>
             </w:pPr>
             <w:r>
-              <w:rPr>
-                <w:rFonts w:ascii="Times New Roman" w:eastAsia="Times New Roman" w:hAnsi="Times New Roman"/>
-                <w:i w:val="0"/>
-                <w:sz w:val="20"/>
-                <w:szCs w:val="20"/>
-              </w:rPr>
               <w:t>30</w:t>
             </w:r>
             <w:r>
-              <w:rPr>
-                <w:rFonts w:ascii="Times New Roman" w:eastAsia="Times New Roman" w:hAnsi="Times New Roman"/>
-                <w:i w:val="0"/>
-                <w:sz w:val="20"/>
-                <w:szCs w:val="20"/>
-              </w:rPr>
               <w:t>/10</w:t>
             </w:r>
           </w:p>
@@ -1959,23 +1934,11 @@
           <w:p>
             <w:pPr>
               <w:pStyle w:val="PSI-ComentarioenTabla"/>
-              <w:widowControl w:val="0"/>
-              <w:suppressAutoHyphens/>
-              <w:spacing w:before="0" w:after="240" w:line="240" w:lineRule="atLeast"/>
               <w:rPr>
-                <w:rFonts w:ascii="Times New Roman" w:eastAsia="Times New Roman" w:hAnsi="Times New Roman"/>
-                <w:i w:val="0"/>
-                <w:sz w:val="20"/>
-                <w:szCs w:val="20"/>
+                <w:i/>
               </w:rPr>
             </w:pPr>
             <w:r>
-              <w:rPr>
-                <w:rFonts w:ascii="Times New Roman" w:eastAsia="Times New Roman" w:hAnsi="Times New Roman"/>
-                <w:i w:val="0"/>
-                <w:sz w:val="20"/>
-                <w:szCs w:val="20"/>
-              </w:rPr>
               <w:t>01/11</w:t>
             </w:r>
           </w:p>
@@ -1993,86 +1956,32 @@
           <w:p>
             <w:pPr>
               <w:pStyle w:val="PSI-ComentarioenTabla"/>
-              <w:widowControl w:val="0"/>
-              <w:suppressAutoHyphens/>
-              <w:spacing w:before="0" w:after="240" w:line="240" w:lineRule="atLeast"/>
               <w:rPr>
-                <w:rFonts w:ascii="Times New Roman" w:eastAsia="Times New Roman" w:hAnsi="Times New Roman"/>
-                <w:i w:val="0"/>
-                <w:sz w:val="20"/>
-                <w:szCs w:val="20"/>
+                <w:i/>
               </w:rPr>
             </w:pPr>
             <w:r>
-              <w:rPr>
-                <w:rFonts w:ascii="Times New Roman" w:eastAsia="Times New Roman" w:hAnsi="Times New Roman"/>
-                <w:i w:val="0"/>
-                <w:sz w:val="20"/>
-                <w:szCs w:val="20"/>
-              </w:rPr>
               <w:t>C02</w:t>
             </w:r>
             <w:r>
-              <w:rPr>
-                <w:rFonts w:ascii="Times New Roman" w:eastAsia="Times New Roman" w:hAnsi="Times New Roman"/>
-                <w:i w:val="0"/>
-                <w:sz w:val="20"/>
-                <w:szCs w:val="20"/>
-              </w:rPr>
               <w:t xml:space="preserve"> T0</w:t>
             </w:r>
             <w:r>
-              <w:rPr>
-                <w:rFonts w:ascii="Times New Roman" w:eastAsia="Times New Roman" w:hAnsi="Times New Roman"/>
-                <w:i w:val="0"/>
-                <w:sz w:val="20"/>
-                <w:szCs w:val="20"/>
-              </w:rPr>
               <w:t>2</w:t>
             </w:r>
             <w:r>
-              <w:rPr>
-                <w:rFonts w:ascii="Times New Roman" w:eastAsia="Times New Roman" w:hAnsi="Times New Roman"/>
-                <w:i w:val="0"/>
-                <w:sz w:val="20"/>
-                <w:szCs w:val="20"/>
-              </w:rPr>
               <w:t xml:space="preserve"> </w:t>
             </w:r>
             <w:r>
-              <w:rPr>
-                <w:rFonts w:ascii="Times New Roman" w:eastAsia="Times New Roman" w:hAnsi="Times New Roman"/>
-                <w:i w:val="0"/>
-                <w:sz w:val="20"/>
-                <w:szCs w:val="20"/>
-              </w:rPr>
               <w:t>–</w:t>
             </w:r>
             <w:r>
-              <w:rPr>
-                <w:rFonts w:ascii="Times New Roman" w:eastAsia="Times New Roman" w:hAnsi="Times New Roman"/>
-                <w:i w:val="0"/>
-                <w:sz w:val="20"/>
-                <w:szCs w:val="20"/>
-              </w:rPr>
               <w:t xml:space="preserve"> </w:t>
             </w:r>
             <w:r>
-              <w:rPr>
-                <w:rFonts w:ascii="Times New Roman" w:eastAsia="Times New Roman" w:hAnsi="Times New Roman"/>
-                <w:i w:val="0"/>
-                <w:sz w:val="20"/>
-                <w:szCs w:val="20"/>
-              </w:rPr>
               <w:t xml:space="preserve">Realizar Plan de </w:t>
             </w:r>
             <w:r>
-              <w:rPr>
-                <w:rFonts w:ascii="Times New Roman" w:eastAsia="Times New Roman" w:hAnsi="Times New Roman"/>
-                <w:i w:val="0"/>
-                <w:sz w:val="20"/>
-                <w:szCs w:val="20"/>
-              </w:rPr>
               <w:t>Contingencia</w:t>
             </w:r>
           </w:p>
@@ -2084,34 +1993,26 @@
           <w:p>
             <w:pPr>
               <w:pStyle w:val="PSI-ComentarioenTabla"/>
-              <w:widowControl w:val="0"/>
-              <w:suppressAutoHyphens/>
-              <w:spacing w:before="0" w:after="240" w:line="240" w:lineRule="atLeast"/>
               <w:rPr>
-                <w:rFonts w:ascii="Times New Roman" w:eastAsia="Times New Roman" w:hAnsi="Times New Roman"/>
-                <w:i w:val="0"/>
-                <w:sz w:val="20"/>
-                <w:szCs w:val="20"/>
+                <w:i/>
               </w:rPr>
             </w:pPr>
             <w:r>
-              <w:rPr>
-                <w:rFonts w:ascii="Times New Roman" w:eastAsia="Times New Roman" w:hAnsi="Times New Roman"/>
-                <w:i w:val="0"/>
-                <w:sz w:val="20"/>
-                <w:szCs w:val="20"/>
-              </w:rPr>
-              <w:t>Malena Oyarzo</w:t>
-            </w:r>
-            <w:r>
-              <w:rPr>
-                <w:rFonts w:ascii="Times New Roman" w:eastAsia="Times New Roman" w:hAnsi="Times New Roman"/>
-                <w:i w:val="0"/>
-                <w:sz w:val="20"/>
-                <w:szCs w:val="20"/>
-              </w:rPr>
-              <w:t>, Emilio Levipichun</w:t>
-            </w:r>
+              <w:t xml:space="preserve">Malena </w:t>
+            </w:r>
+            <w:proofErr w:type="spellStart"/>
+            <w:r>
+              <w:t>Oyarzo</w:t>
+            </w:r>
+            <w:proofErr w:type="spellEnd"/>
+            <w:r>
+              <w:t xml:space="preserve">, Emilio </w:t>
+            </w:r>
+            <w:proofErr w:type="spellStart"/>
+            <w:r>
+              <w:t>Levipichun</w:t>
+            </w:r>
+            <w:proofErr w:type="spellEnd"/>
           </w:p>
         </w:tc>
         <w:tc>
@@ -2122,32 +2023,14 @@
           <w:p>
             <w:pPr>
               <w:pStyle w:val="PSI-ComentarioenTabla"/>
-              <w:widowControl w:val="0"/>
-              <w:suppressAutoHyphens/>
-              <w:spacing w:before="0" w:after="240" w:line="240" w:lineRule="atLeast"/>
               <w:rPr>
-                <w:rFonts w:ascii="Times New Roman" w:eastAsia="Times New Roman" w:hAnsi="Times New Roman"/>
-                <w:i w:val="0"/>
-                <w:sz w:val="20"/>
-                <w:szCs w:val="20"/>
+                <w:i/>
               </w:rPr>
             </w:pPr>
             <w:r>
-              <w:rPr>
-                <w:rFonts w:ascii="Times New Roman" w:eastAsia="Times New Roman" w:hAnsi="Times New Roman"/>
-                <w:i w:val="0"/>
-                <w:sz w:val="20"/>
-                <w:szCs w:val="20"/>
-              </w:rPr>
               <w:t>30</w:t>
             </w:r>
             <w:r>
-              <w:rPr>
-                <w:rFonts w:ascii="Times New Roman" w:eastAsia="Times New Roman" w:hAnsi="Times New Roman"/>
-                <w:i w:val="0"/>
-                <w:sz w:val="20"/>
-                <w:szCs w:val="20"/>
-              </w:rPr>
               <w:t>/10</w:t>
             </w:r>
           </w:p>
@@ -2160,41 +2043,17 @@
           <w:p>
             <w:pPr>
               <w:pStyle w:val="PSI-ComentarioenTabla"/>
-              <w:widowControl w:val="0"/>
-              <w:suppressAutoHyphens/>
-              <w:spacing w:before="0" w:after="240" w:line="240" w:lineRule="atLeast"/>
               <w:rPr>
-                <w:rFonts w:ascii="Times New Roman" w:eastAsia="Times New Roman" w:hAnsi="Times New Roman"/>
-                <w:i w:val="0"/>
-                <w:sz w:val="20"/>
-                <w:szCs w:val="20"/>
+                <w:i/>
               </w:rPr>
             </w:pPr>
             <w:r>
-              <w:rPr>
-                <w:rFonts w:ascii="Times New Roman" w:eastAsia="Times New Roman" w:hAnsi="Times New Roman"/>
-                <w:i w:val="0"/>
-                <w:sz w:val="20"/>
-                <w:szCs w:val="20"/>
-              </w:rPr>
               <w:t>01</w:t>
             </w:r>
             <w:r>
-              <w:rPr>
-                <w:rFonts w:ascii="Times New Roman" w:eastAsia="Times New Roman" w:hAnsi="Times New Roman"/>
-                <w:i w:val="0"/>
-                <w:sz w:val="20"/>
-                <w:szCs w:val="20"/>
-              </w:rPr>
               <w:t>/1</w:t>
             </w:r>
             <w:r>
-              <w:rPr>
-                <w:rFonts w:ascii="Times New Roman" w:eastAsia="Times New Roman" w:hAnsi="Times New Roman"/>
-                <w:i w:val="0"/>
-                <w:sz w:val="20"/>
-                <w:szCs w:val="20"/>
-              </w:rPr>
               <w:t>1</w:t>
             </w:r>
           </w:p>
@@ -2212,86 +2071,32 @@
           <w:p>
             <w:pPr>
               <w:pStyle w:val="PSI-ComentarioenTabla"/>
-              <w:widowControl w:val="0"/>
-              <w:suppressAutoHyphens/>
-              <w:spacing w:before="0" w:after="240" w:line="240" w:lineRule="atLeast"/>
               <w:rPr>
-                <w:rFonts w:ascii="Times New Roman" w:eastAsia="Times New Roman" w:hAnsi="Times New Roman"/>
-                <w:i w:val="0"/>
-                <w:sz w:val="20"/>
-                <w:szCs w:val="20"/>
+                <w:i/>
               </w:rPr>
             </w:pPr>
             <w:r>
-              <w:rPr>
-                <w:rFonts w:ascii="Times New Roman" w:eastAsia="Times New Roman" w:hAnsi="Times New Roman"/>
-                <w:i w:val="0"/>
-                <w:sz w:val="20"/>
-                <w:szCs w:val="20"/>
-              </w:rPr>
               <w:t>C02</w:t>
             </w:r>
             <w:r>
-              <w:rPr>
-                <w:rFonts w:ascii="Times New Roman" w:eastAsia="Times New Roman" w:hAnsi="Times New Roman"/>
-                <w:i w:val="0"/>
-                <w:sz w:val="20"/>
-                <w:szCs w:val="20"/>
-              </w:rPr>
               <w:t xml:space="preserve"> T</w:t>
             </w:r>
             <w:r>
-              <w:rPr>
-                <w:rFonts w:ascii="Times New Roman" w:eastAsia="Times New Roman" w:hAnsi="Times New Roman"/>
-                <w:i w:val="0"/>
-                <w:sz w:val="20"/>
-                <w:szCs w:val="20"/>
-              </w:rPr>
               <w:t>0</w:t>
             </w:r>
             <w:r>
-              <w:rPr>
-                <w:rFonts w:ascii="Times New Roman" w:eastAsia="Times New Roman" w:hAnsi="Times New Roman"/>
-                <w:i w:val="0"/>
-                <w:sz w:val="20"/>
-                <w:szCs w:val="20"/>
-              </w:rPr>
               <w:t>3</w:t>
             </w:r>
             <w:r>
-              <w:rPr>
-                <w:rFonts w:ascii="Times New Roman" w:eastAsia="Times New Roman" w:hAnsi="Times New Roman"/>
-                <w:i w:val="0"/>
-                <w:sz w:val="20"/>
-                <w:szCs w:val="20"/>
-              </w:rPr>
               <w:t xml:space="preserve"> - Realizar Presentación I </w:t>
             </w:r>
             <w:r>
-              <w:rPr>
-                <w:rFonts w:ascii="Times New Roman" w:eastAsia="Times New Roman" w:hAnsi="Times New Roman"/>
-                <w:i w:val="0"/>
-                <w:sz w:val="20"/>
-                <w:szCs w:val="20"/>
-              </w:rPr>
               <w:t>–</w:t>
             </w:r>
             <w:r>
-              <w:rPr>
-                <w:rFonts w:ascii="Times New Roman" w:eastAsia="Times New Roman" w:hAnsi="Times New Roman"/>
-                <w:i w:val="0"/>
-                <w:sz w:val="20"/>
-                <w:szCs w:val="20"/>
-              </w:rPr>
               <w:t xml:space="preserve"> </w:t>
             </w:r>
             <w:r>
-              <w:rPr>
-                <w:rFonts w:ascii="Times New Roman" w:eastAsia="Times New Roman" w:hAnsi="Times New Roman"/>
-                <w:i w:val="0"/>
-                <w:sz w:val="20"/>
-                <w:szCs w:val="20"/>
-              </w:rPr>
               <w:t>C02</w:t>
             </w:r>
           </w:p>
@@ -2303,25 +2108,34 @@
           <w:p>
             <w:pPr>
               <w:pStyle w:val="PSI-ComentarioenTabla"/>
-              <w:widowControl w:val="0"/>
-              <w:suppressAutoHyphens/>
-              <w:spacing w:before="0" w:after="240" w:line="240" w:lineRule="atLeast"/>
               <w:rPr>
-                <w:rFonts w:ascii="Times New Roman" w:eastAsia="Times New Roman" w:hAnsi="Times New Roman"/>
-                <w:i w:val="0"/>
-                <w:sz w:val="20"/>
-                <w:szCs w:val="20"/>
+                <w:i/>
               </w:rPr>
             </w:pPr>
             <w:r>
-              <w:rPr>
-                <w:rFonts w:ascii="Times New Roman" w:eastAsia="Times New Roman" w:hAnsi="Times New Roman"/>
-                <w:i w:val="0"/>
-                <w:sz w:val="20"/>
-                <w:szCs w:val="20"/>
-              </w:rPr>
-              <w:t>Valeria Ojeda, Emilio Levipichun, Eduardo Sly, Malena Oyarzo</w:t>
-            </w:r>
+              <w:t xml:space="preserve">Valeria Ojeda, Emilio </w:t>
+            </w:r>
+            <w:proofErr w:type="spellStart"/>
+            <w:r>
+              <w:t>Levipichun</w:t>
+            </w:r>
+            <w:proofErr w:type="spellEnd"/>
+            <w:r>
+              <w:t xml:space="preserve">, Eduardo </w:t>
+            </w:r>
+            <w:proofErr w:type="spellStart"/>
+            <w:r>
+              <w:t>Sly</w:t>
+            </w:r>
+            <w:proofErr w:type="spellEnd"/>
+            <w:r>
+              <w:t xml:space="preserve">, Malena </w:t>
+            </w:r>
+            <w:proofErr w:type="spellStart"/>
+            <w:r>
+              <w:t>Oyarzo</w:t>
+            </w:r>
+            <w:proofErr w:type="spellEnd"/>
           </w:p>
         </w:tc>
         <w:tc>
@@ -2332,32 +2146,14 @@
           <w:p>
             <w:pPr>
               <w:pStyle w:val="PSI-ComentarioenTabla"/>
-              <w:widowControl w:val="0"/>
-              <w:suppressAutoHyphens/>
-              <w:spacing w:before="0" w:after="240" w:line="240" w:lineRule="atLeast"/>
               <w:rPr>
-                <w:rFonts w:ascii="Times New Roman" w:eastAsia="Times New Roman" w:hAnsi="Times New Roman"/>
-                <w:i w:val="0"/>
-                <w:sz w:val="20"/>
-                <w:szCs w:val="20"/>
+                <w:i/>
               </w:rPr>
             </w:pPr>
             <w:r>
-              <w:rPr>
-                <w:rFonts w:ascii="Times New Roman" w:eastAsia="Times New Roman" w:hAnsi="Times New Roman"/>
-                <w:i w:val="0"/>
-                <w:sz w:val="20"/>
-                <w:szCs w:val="20"/>
-              </w:rPr>
               <w:t>30</w:t>
             </w:r>
             <w:r>
-              <w:rPr>
-                <w:rFonts w:ascii="Times New Roman" w:eastAsia="Times New Roman" w:hAnsi="Times New Roman"/>
-                <w:i w:val="0"/>
-                <w:sz w:val="20"/>
-                <w:szCs w:val="20"/>
-              </w:rPr>
               <w:t>/10</w:t>
             </w:r>
           </w:p>
@@ -2370,32 +2166,14 @@
           <w:p>
             <w:pPr>
               <w:pStyle w:val="PSI-ComentarioenTabla"/>
-              <w:widowControl w:val="0"/>
-              <w:suppressAutoHyphens/>
-              <w:spacing w:before="0" w:after="240" w:line="240" w:lineRule="atLeast"/>
               <w:rPr>
-                <w:rFonts w:ascii="Times New Roman" w:eastAsia="Times New Roman" w:hAnsi="Times New Roman"/>
-                <w:i w:val="0"/>
-                <w:sz w:val="20"/>
-                <w:szCs w:val="20"/>
+                <w:i/>
               </w:rPr>
             </w:pPr>
             <w:r>
-              <w:rPr>
-                <w:rFonts w:ascii="Times New Roman" w:eastAsia="Times New Roman" w:hAnsi="Times New Roman"/>
-                <w:i w:val="0"/>
-                <w:sz w:val="20"/>
-                <w:szCs w:val="20"/>
-              </w:rPr>
               <w:t>01</w:t>
             </w:r>
             <w:r>
-              <w:rPr>
-                <w:rFonts w:ascii="Times New Roman" w:eastAsia="Times New Roman" w:hAnsi="Times New Roman"/>
-                <w:i w:val="0"/>
-                <w:sz w:val="20"/>
-                <w:szCs w:val="20"/>
-              </w:rPr>
               <w:t>/10</w:t>
             </w:r>
           </w:p>
@@ -2413,60 +2191,23 @@
           <w:p>
             <w:pPr>
               <w:pStyle w:val="PSI-ComentarioenTabla"/>
-              <w:widowControl w:val="0"/>
-              <w:suppressAutoHyphens/>
-              <w:spacing w:before="0" w:after="240" w:line="240" w:lineRule="atLeast"/>
               <w:rPr>
-                <w:rFonts w:ascii="Times New Roman" w:eastAsia="Times New Roman" w:hAnsi="Times New Roman"/>
-                <w:i w:val="0"/>
-                <w:sz w:val="20"/>
-                <w:szCs w:val="20"/>
+                <w:i/>
               </w:rPr>
             </w:pPr>
-            <w:bookmarkStart w:id="8" w:name="_GoBack" w:colFirst="0" w:colLast="1"/>
-            <w:r>
-              <w:rPr>
-                <w:rFonts w:ascii="Times New Roman" w:eastAsia="Times New Roman" w:hAnsi="Times New Roman"/>
-                <w:i w:val="0"/>
-                <w:sz w:val="20"/>
-                <w:szCs w:val="20"/>
-              </w:rPr>
+            <w:r>
               <w:t>C02 T04</w:t>
             </w:r>
             <w:r>
-              <w:rPr>
-                <w:rFonts w:ascii="Times New Roman" w:eastAsia="Times New Roman" w:hAnsi="Times New Roman"/>
-                <w:i w:val="0"/>
-                <w:sz w:val="20"/>
-                <w:szCs w:val="20"/>
-              </w:rPr>
               <w:t xml:space="preserve"> </w:t>
             </w:r>
             <w:r>
-              <w:rPr>
-                <w:rFonts w:ascii="Times New Roman" w:eastAsia="Times New Roman" w:hAnsi="Times New Roman"/>
-                <w:i w:val="0"/>
-                <w:sz w:val="20"/>
-                <w:szCs w:val="20"/>
-              </w:rPr>
               <w:t>- Hacer Especificaciones de CU 2</w:t>
             </w:r>
             <w:r>
-              <w:rPr>
-                <w:rFonts w:ascii="Times New Roman" w:eastAsia="Times New Roman" w:hAnsi="Times New Roman"/>
-                <w:i w:val="0"/>
-                <w:sz w:val="20"/>
-                <w:szCs w:val="20"/>
-              </w:rPr>
               <w:t>°Tanda</w:t>
             </w:r>
             <w:r>
-              <w:rPr>
-                <w:rFonts w:ascii="Times New Roman" w:eastAsia="Times New Roman" w:hAnsi="Times New Roman"/>
-                <w:i w:val="0"/>
-                <w:sz w:val="20"/>
-                <w:szCs w:val="20"/>
-              </w:rPr>
               <w:tab/>
             </w:r>
           </w:p>
@@ -2478,25 +2219,38 @@
           <w:p>
             <w:pPr>
               <w:pStyle w:val="PSI-ComentarioenTabla"/>
-              <w:widowControl w:val="0"/>
-              <w:suppressAutoHyphens/>
-              <w:spacing w:before="0" w:after="240" w:line="240" w:lineRule="atLeast"/>
               <w:rPr>
-                <w:rFonts w:ascii="Times New Roman" w:eastAsia="Times New Roman" w:hAnsi="Times New Roman"/>
-                <w:i w:val="0"/>
-                <w:sz w:val="20"/>
-                <w:szCs w:val="20"/>
+                <w:i/>
               </w:rPr>
             </w:pPr>
             <w:r>
-              <w:rPr>
-                <w:rFonts w:ascii="Times New Roman" w:eastAsia="Times New Roman" w:hAnsi="Times New Roman"/>
-                <w:i w:val="0"/>
-                <w:sz w:val="20"/>
-                <w:szCs w:val="20"/>
-              </w:rPr>
-              <w:t>Valeria Ojeda, Emilio Levipichun, Eduardo Sly, Malena Oyarzo</w:t>
-            </w:r>
+              <w:t xml:space="preserve">Valeria Ojeda, Emilio </w:t>
+            </w:r>
+            <w:proofErr w:type="spellStart"/>
+            <w:r>
+              <w:t>Levipichun</w:t>
+            </w:r>
+            <w:proofErr w:type="spellEnd"/>
+            <w:r>
+              <w:t xml:space="preserve">, Eduardo </w:t>
+            </w:r>
+            <w:proofErr w:type="spellStart"/>
+            <w:r>
+              <w:t>Sly</w:t>
+            </w:r>
+            <w:proofErr w:type="spellEnd"/>
+            <w:r>
+              <w:t xml:space="preserve">, </w:t>
+            </w:r>
+            <w:r>
+              <w:lastRenderedPageBreak/>
+              <w:t xml:space="preserve">Malena </w:t>
+            </w:r>
+            <w:proofErr w:type="spellStart"/>
+            <w:r>
+              <w:t>Oyarzo</w:t>
+            </w:r>
+            <w:proofErr w:type="spellEnd"/>
           </w:p>
         </w:tc>
         <w:tc>
@@ -2507,23 +2261,12 @@
           <w:p>
             <w:pPr>
               <w:pStyle w:val="PSI-ComentarioenTabla"/>
-              <w:widowControl w:val="0"/>
-              <w:suppressAutoHyphens/>
-              <w:spacing w:before="0" w:after="240" w:line="240" w:lineRule="atLeast"/>
               <w:rPr>
-                <w:rFonts w:ascii="Times New Roman" w:eastAsia="Times New Roman" w:hAnsi="Times New Roman"/>
-                <w:i w:val="0"/>
-                <w:sz w:val="20"/>
-                <w:szCs w:val="20"/>
+                <w:i/>
               </w:rPr>
             </w:pPr>
             <w:r>
-              <w:rPr>
-                <w:rFonts w:ascii="Times New Roman" w:eastAsia="Times New Roman" w:hAnsi="Times New Roman"/>
-                <w:i w:val="0"/>
-                <w:sz w:val="20"/>
-                <w:szCs w:val="20"/>
-              </w:rPr>
+              <w:lastRenderedPageBreak/>
               <w:t>30/10</w:t>
             </w:r>
           </w:p>
@@ -2536,23 +2279,11 @@
           <w:p>
             <w:pPr>
               <w:pStyle w:val="PSI-ComentarioenTabla"/>
-              <w:widowControl w:val="0"/>
-              <w:suppressAutoHyphens/>
-              <w:spacing w:before="0" w:after="240" w:line="240" w:lineRule="atLeast"/>
               <w:rPr>
-                <w:rFonts w:ascii="Times New Roman" w:eastAsia="Times New Roman" w:hAnsi="Times New Roman"/>
-                <w:i w:val="0"/>
-                <w:sz w:val="20"/>
-                <w:szCs w:val="20"/>
+                <w:i/>
               </w:rPr>
             </w:pPr>
             <w:r>
-              <w:rPr>
-                <w:rFonts w:ascii="Times New Roman" w:eastAsia="Times New Roman" w:hAnsi="Times New Roman"/>
-                <w:i w:val="0"/>
-                <w:sz w:val="20"/>
-                <w:szCs w:val="20"/>
-              </w:rPr>
               <w:t>05/11</w:t>
             </w:r>
           </w:p>
@@ -2570,122 +2301,45 @@
           <w:p>
             <w:pPr>
               <w:pStyle w:val="PSI-ComentarioenTabla"/>
-              <w:widowControl w:val="0"/>
-              <w:suppressAutoHyphens/>
-              <w:spacing w:before="0" w:after="240" w:line="240" w:lineRule="atLeast"/>
               <w:rPr>
-                <w:rFonts w:ascii="Times New Roman" w:eastAsia="Times New Roman" w:hAnsi="Times New Roman"/>
-                <w:i w:val="0"/>
-                <w:sz w:val="20"/>
-                <w:szCs w:val="20"/>
+                <w:i/>
               </w:rPr>
             </w:pPr>
             <w:r>
-              <w:rPr>
-                <w:rFonts w:ascii="Times New Roman" w:eastAsia="Times New Roman" w:hAnsi="Times New Roman"/>
-                <w:i w:val="0"/>
-                <w:sz w:val="20"/>
-                <w:szCs w:val="20"/>
-              </w:rPr>
+              <w:lastRenderedPageBreak/>
               <w:t>C02</w:t>
             </w:r>
             <w:r>
-              <w:rPr>
-                <w:rFonts w:ascii="Times New Roman" w:eastAsia="Times New Roman" w:hAnsi="Times New Roman"/>
-                <w:i w:val="0"/>
-                <w:sz w:val="20"/>
-                <w:szCs w:val="20"/>
-              </w:rPr>
               <w:t xml:space="preserve"> </w:t>
             </w:r>
             <w:r>
-              <w:rPr>
-                <w:rFonts w:ascii="Times New Roman" w:eastAsia="Times New Roman" w:hAnsi="Times New Roman"/>
-                <w:i w:val="0"/>
-                <w:sz w:val="20"/>
-                <w:szCs w:val="20"/>
-              </w:rPr>
               <w:t>T0</w:t>
             </w:r>
             <w:r>
-              <w:rPr>
-                <w:rFonts w:ascii="Times New Roman" w:eastAsia="Times New Roman" w:hAnsi="Times New Roman"/>
-                <w:i w:val="0"/>
-                <w:sz w:val="20"/>
-                <w:szCs w:val="20"/>
-              </w:rPr>
               <w:t>5</w:t>
             </w:r>
             <w:r>
-              <w:rPr>
-                <w:rFonts w:ascii="Times New Roman" w:eastAsia="Times New Roman" w:hAnsi="Times New Roman"/>
-                <w:i w:val="0"/>
-                <w:sz w:val="20"/>
-                <w:szCs w:val="20"/>
-              </w:rPr>
               <w:t xml:space="preserve"> </w:t>
             </w:r>
             <w:r>
-              <w:rPr>
-                <w:rFonts w:ascii="Times New Roman" w:eastAsia="Times New Roman" w:hAnsi="Times New Roman"/>
-                <w:i w:val="0"/>
-                <w:sz w:val="20"/>
-                <w:szCs w:val="20"/>
-              </w:rPr>
               <w:t>–</w:t>
             </w:r>
             <w:r>
-              <w:rPr>
-                <w:rFonts w:ascii="Times New Roman" w:eastAsia="Times New Roman" w:hAnsi="Times New Roman"/>
-                <w:i w:val="0"/>
-                <w:sz w:val="20"/>
-                <w:szCs w:val="20"/>
-              </w:rPr>
               <w:t xml:space="preserve"> </w:t>
             </w:r>
             <w:r>
-              <w:rPr>
-                <w:rFonts w:ascii="Times New Roman" w:eastAsia="Times New Roman" w:hAnsi="Times New Roman"/>
-                <w:i w:val="0"/>
-                <w:sz w:val="20"/>
-                <w:szCs w:val="20"/>
-              </w:rPr>
               <w:t xml:space="preserve">Diseñar </w:t>
             </w:r>
             <w:r>
-              <w:rPr>
-                <w:rFonts w:ascii="Times New Roman" w:eastAsia="Times New Roman" w:hAnsi="Times New Roman"/>
-                <w:i w:val="0"/>
-                <w:sz w:val="20"/>
-                <w:szCs w:val="20"/>
-              </w:rPr>
               <w:t>2</w:t>
             </w:r>
             <w:r>
-              <w:rPr>
-                <w:rFonts w:ascii="Times New Roman" w:eastAsia="Times New Roman" w:hAnsi="Times New Roman"/>
-                <w:i w:val="0"/>
-                <w:sz w:val="20"/>
-                <w:szCs w:val="20"/>
-              </w:rPr>
               <w:t>r</w:t>
             </w:r>
             <w:r>
-              <w:rPr>
-                <w:rFonts w:ascii="Times New Roman" w:eastAsia="Times New Roman" w:hAnsi="Times New Roman"/>
-                <w:i w:val="0"/>
-                <w:sz w:val="20"/>
-                <w:szCs w:val="20"/>
-              </w:rPr>
               <w:t xml:space="preserve">a tanda de </w:t>
             </w:r>
             <w:r>
-              <w:rPr>
-                <w:rFonts w:ascii="Times New Roman" w:eastAsia="Times New Roman" w:hAnsi="Times New Roman"/>
-                <w:i w:val="0"/>
-                <w:sz w:val="20"/>
-                <w:szCs w:val="20"/>
-              </w:rPr>
               <w:t>casos de prueba</w:t>
             </w:r>
           </w:p>
@@ -2697,34 +2351,21 @@
           <w:p>
             <w:pPr>
               <w:pStyle w:val="PSI-ComentarioenTabla"/>
-              <w:widowControl w:val="0"/>
-              <w:suppressAutoHyphens/>
-              <w:spacing w:before="0" w:after="240" w:line="240" w:lineRule="atLeast"/>
               <w:rPr>
-                <w:rFonts w:ascii="Times New Roman" w:eastAsia="Times New Roman" w:hAnsi="Times New Roman"/>
-                <w:i w:val="0"/>
-                <w:sz w:val="20"/>
-                <w:szCs w:val="20"/>
+                <w:i/>
               </w:rPr>
             </w:pPr>
             <w:r>
-              <w:rPr>
-                <w:rFonts w:ascii="Times New Roman" w:eastAsia="Times New Roman" w:hAnsi="Times New Roman"/>
-                <w:i w:val="0"/>
-                <w:sz w:val="20"/>
-                <w:szCs w:val="20"/>
-              </w:rPr>
               <w:t xml:space="preserve">Valeria Ojeda, </w:t>
             </w:r>
             <w:r>
-              <w:rPr>
-                <w:rFonts w:ascii="Times New Roman" w:eastAsia="Times New Roman" w:hAnsi="Times New Roman"/>
-                <w:i w:val="0"/>
-                <w:sz w:val="20"/>
-                <w:szCs w:val="20"/>
-              </w:rPr>
-              <w:t>Malena Oyarzo</w:t>
-            </w:r>
+              <w:t xml:space="preserve">Malena </w:t>
+            </w:r>
+            <w:proofErr w:type="spellStart"/>
+            <w:r>
+              <w:t>Oyarzo</w:t>
+            </w:r>
+            <w:proofErr w:type="spellEnd"/>
           </w:p>
         </w:tc>
         <w:tc>
@@ -2735,32 +2376,14 @@
           <w:p>
             <w:pPr>
               <w:pStyle w:val="PSI-ComentarioenTabla"/>
-              <w:widowControl w:val="0"/>
-              <w:suppressAutoHyphens/>
-              <w:spacing w:before="0" w:after="240" w:line="240" w:lineRule="atLeast"/>
               <w:rPr>
-                <w:rFonts w:ascii="Times New Roman" w:eastAsia="Times New Roman" w:hAnsi="Times New Roman"/>
-                <w:i w:val="0"/>
-                <w:sz w:val="20"/>
-                <w:szCs w:val="20"/>
+                <w:i/>
               </w:rPr>
             </w:pPr>
             <w:r>
-              <w:rPr>
-                <w:rFonts w:ascii="Times New Roman" w:eastAsia="Times New Roman" w:hAnsi="Times New Roman"/>
-                <w:i w:val="0"/>
-                <w:sz w:val="20"/>
-                <w:szCs w:val="20"/>
-              </w:rPr>
               <w:t>30</w:t>
             </w:r>
             <w:r>
-              <w:rPr>
-                <w:rFonts w:ascii="Times New Roman" w:eastAsia="Times New Roman" w:hAnsi="Times New Roman"/>
-                <w:i w:val="0"/>
-                <w:sz w:val="20"/>
-                <w:szCs w:val="20"/>
-              </w:rPr>
               <w:t>/10</w:t>
             </w:r>
           </w:p>
@@ -2773,194 +2396,12 @@
           <w:p>
             <w:pPr>
               <w:pStyle w:val="PSI-ComentarioenTabla"/>
-              <w:widowControl w:val="0"/>
-              <w:suppressAutoHyphens/>
-              <w:spacing w:before="0" w:after="240" w:line="240" w:lineRule="atLeast"/>
               <w:rPr>
-                <w:rFonts w:ascii="Times New Roman" w:eastAsia="Times New Roman" w:hAnsi="Times New Roman"/>
-                <w:i w:val="0"/>
-                <w:sz w:val="20"/>
-                <w:szCs w:val="20"/>
+                <w:i/>
               </w:rPr>
             </w:pPr>
             <w:r>
-              <w:rPr>
-                <w:rFonts w:ascii="Times New Roman" w:eastAsia="Times New Roman" w:hAnsi="Times New Roman"/>
-                <w:i w:val="0"/>
-                <w:sz w:val="20"/>
-                <w:szCs w:val="20"/>
-              </w:rPr>
               <w:t>05/11</w:t>
-            </w:r>
-          </w:p>
-        </w:tc>
-      </w:tr>
-      <w:bookmarkEnd w:id="8"/>
-      <w:tr>
-        <w:trPr>
-          <w:jc w:val="center"/>
-        </w:trPr>
-        <w:tc>
-          <w:tcPr>
-            <w:tcW w:w="4673" w:type="dxa"/>
-            <w:vAlign w:val="center"/>
-          </w:tcPr>
-          <w:p>
-            <w:pPr>
-              <w:pStyle w:val="PSI-ComentarioenTabla"/>
-              <w:widowControl w:val="0"/>
-              <w:suppressAutoHyphens/>
-              <w:spacing w:before="0" w:after="240" w:line="240" w:lineRule="atLeast"/>
-              <w:rPr>
-                <w:rFonts w:ascii="Times New Roman" w:eastAsia="Times New Roman" w:hAnsi="Times New Roman"/>
-                <w:i w:val="0"/>
-                <w:sz w:val="20"/>
-                <w:szCs w:val="20"/>
-              </w:rPr>
-            </w:pPr>
-            <w:r>
-              <w:rPr>
-                <w:rFonts w:ascii="Times New Roman" w:eastAsia="Times New Roman" w:hAnsi="Times New Roman"/>
-                <w:i w:val="0"/>
-                <w:sz w:val="20"/>
-                <w:szCs w:val="20"/>
-              </w:rPr>
-              <w:lastRenderedPageBreak/>
-              <w:t>C02 T06</w:t>
-            </w:r>
-            <w:r>
-              <w:rPr>
-                <w:rFonts w:ascii="Times New Roman" w:eastAsia="Times New Roman" w:hAnsi="Times New Roman"/>
-                <w:i w:val="0"/>
-                <w:sz w:val="20"/>
-                <w:szCs w:val="20"/>
-              </w:rPr>
-              <w:t xml:space="preserve">- Implementar </w:t>
-            </w:r>
-            <w:r>
-              <w:rPr>
-                <w:rFonts w:ascii="Times New Roman" w:eastAsia="Times New Roman" w:hAnsi="Times New Roman"/>
-                <w:i w:val="0"/>
-                <w:sz w:val="20"/>
-                <w:szCs w:val="20"/>
-              </w:rPr>
-              <w:t>2d</w:t>
-            </w:r>
-            <w:r>
-              <w:rPr>
-                <w:rFonts w:ascii="Times New Roman" w:eastAsia="Times New Roman" w:hAnsi="Times New Roman"/>
-                <w:i w:val="0"/>
-                <w:sz w:val="20"/>
-                <w:szCs w:val="20"/>
-              </w:rPr>
-              <w:t>a tanda de casos de uso</w:t>
-            </w:r>
-          </w:p>
-        </w:tc>
-        <w:tc>
-          <w:tcPr>
-            <w:tcW w:w="2132" w:type="dxa"/>
-          </w:tcPr>
-          <w:p>
-            <w:pPr>
-              <w:pStyle w:val="PSI-ComentarioenTabla"/>
-              <w:widowControl w:val="0"/>
-              <w:suppressAutoHyphens/>
-              <w:spacing w:before="0" w:after="240" w:line="240" w:lineRule="atLeast"/>
-              <w:rPr>
-                <w:rFonts w:ascii="Times New Roman" w:eastAsia="Times New Roman" w:hAnsi="Times New Roman"/>
-                <w:i w:val="0"/>
-                <w:sz w:val="20"/>
-                <w:szCs w:val="20"/>
-              </w:rPr>
-            </w:pPr>
-            <w:r>
-              <w:rPr>
-                <w:rFonts w:ascii="Times New Roman" w:eastAsia="Times New Roman" w:hAnsi="Times New Roman"/>
-                <w:i w:val="0"/>
-                <w:sz w:val="20"/>
-                <w:szCs w:val="20"/>
-              </w:rPr>
-              <w:t>Eduardo Sly,</w:t>
-            </w:r>
-            <w:r>
-              <w:t xml:space="preserve"> </w:t>
-            </w:r>
-            <w:r>
-              <w:rPr>
-                <w:rFonts w:ascii="Times New Roman" w:eastAsia="Times New Roman" w:hAnsi="Times New Roman"/>
-                <w:i w:val="0"/>
-                <w:sz w:val="20"/>
-                <w:szCs w:val="20"/>
-              </w:rPr>
-              <w:t>Emilio Levipichun</w:t>
-            </w:r>
-          </w:p>
-        </w:tc>
-        <w:tc>
-          <w:tcPr>
-            <w:tcW w:w="1134" w:type="dxa"/>
-            <w:vAlign w:val="center"/>
-          </w:tcPr>
-          <w:p>
-            <w:pPr>
-              <w:pStyle w:val="PSI-ComentarioenTabla"/>
-              <w:widowControl w:val="0"/>
-              <w:suppressAutoHyphens/>
-              <w:spacing w:before="0" w:after="240" w:line="240" w:lineRule="atLeast"/>
-              <w:rPr>
-                <w:rFonts w:ascii="Times New Roman" w:eastAsia="Times New Roman" w:hAnsi="Times New Roman"/>
-                <w:i w:val="0"/>
-                <w:sz w:val="20"/>
-                <w:szCs w:val="20"/>
-              </w:rPr>
-            </w:pPr>
-            <w:r>
-              <w:rPr>
-                <w:rFonts w:ascii="Times New Roman" w:eastAsia="Times New Roman" w:hAnsi="Times New Roman"/>
-                <w:i w:val="0"/>
-                <w:sz w:val="20"/>
-                <w:szCs w:val="20"/>
-              </w:rPr>
-              <w:t>01</w:t>
-            </w:r>
-            <w:r>
-              <w:rPr>
-                <w:rFonts w:ascii="Times New Roman" w:eastAsia="Times New Roman" w:hAnsi="Times New Roman"/>
-                <w:i w:val="0"/>
-                <w:sz w:val="20"/>
-                <w:szCs w:val="20"/>
-              </w:rPr>
-              <w:t>/10</w:t>
-            </w:r>
-          </w:p>
-        </w:tc>
-        <w:tc>
-          <w:tcPr>
-            <w:tcW w:w="1133" w:type="dxa"/>
-            <w:vAlign w:val="center"/>
-          </w:tcPr>
-          <w:p>
-            <w:pPr>
-              <w:pStyle w:val="PSI-ComentarioenTabla"/>
-              <w:widowControl w:val="0"/>
-              <w:suppressAutoHyphens/>
-              <w:spacing w:before="0" w:after="240" w:line="240" w:lineRule="atLeast"/>
-              <w:rPr>
-                <w:rFonts w:ascii="Times New Roman" w:eastAsia="Times New Roman" w:hAnsi="Times New Roman"/>
-                <w:i w:val="0"/>
-                <w:sz w:val="20"/>
-                <w:szCs w:val="20"/>
-              </w:rPr>
-            </w:pPr>
-            <w:r>
-              <w:rPr>
-                <w:rFonts w:ascii="Times New Roman" w:eastAsia="Times New Roman" w:hAnsi="Times New Roman"/>
-                <w:i w:val="0"/>
-                <w:sz w:val="20"/>
-                <w:szCs w:val="20"/>
-              </w:rPr>
-              <w:t>08/11</w:t>
             </w:r>
           </w:p>
         </w:tc>
@@ -2977,69 +2418,21 @@
           <w:p>
             <w:pPr>
               <w:pStyle w:val="PSI-ComentarioenTabla"/>
-              <w:widowControl w:val="0"/>
-              <w:suppressAutoHyphens/>
-              <w:spacing w:before="0" w:after="240" w:line="240" w:lineRule="atLeast"/>
               <w:rPr>
-                <w:rFonts w:ascii="Times New Roman" w:eastAsia="Times New Roman" w:hAnsi="Times New Roman"/>
-                <w:i w:val="0"/>
-                <w:sz w:val="20"/>
-                <w:szCs w:val="20"/>
+                <w:i/>
               </w:rPr>
             </w:pPr>
             <w:r>
-              <w:rPr>
-                <w:rFonts w:ascii="Times New Roman" w:eastAsia="Times New Roman" w:hAnsi="Times New Roman"/>
-                <w:i w:val="0"/>
-                <w:sz w:val="20"/>
-                <w:szCs w:val="20"/>
-              </w:rPr>
-              <w:t>C02</w:t>
-            </w:r>
-            <w:r>
-              <w:rPr>
-                <w:rFonts w:ascii="Times New Roman" w:eastAsia="Times New Roman" w:hAnsi="Times New Roman"/>
-                <w:i w:val="0"/>
-                <w:sz w:val="20"/>
-                <w:szCs w:val="20"/>
-              </w:rPr>
-              <w:t xml:space="preserve"> T</w:t>
-            </w:r>
-            <w:r>
-              <w:rPr>
-                <w:rFonts w:ascii="Times New Roman" w:eastAsia="Times New Roman" w:hAnsi="Times New Roman"/>
-                <w:i w:val="0"/>
-                <w:sz w:val="20"/>
-                <w:szCs w:val="20"/>
-              </w:rPr>
-              <w:t>0</w:t>
-            </w:r>
-            <w:r>
-              <w:rPr>
-                <w:rFonts w:ascii="Times New Roman" w:eastAsia="Times New Roman" w:hAnsi="Times New Roman"/>
-                <w:i w:val="0"/>
-                <w:sz w:val="20"/>
-                <w:szCs w:val="20"/>
-              </w:rPr>
-              <w:t>7</w:t>
-            </w:r>
-            <w:r>
-              <w:rPr>
-                <w:rFonts w:ascii="Times New Roman" w:eastAsia="Times New Roman" w:hAnsi="Times New Roman"/>
-                <w:i w:val="0"/>
-                <w:sz w:val="20"/>
-                <w:szCs w:val="20"/>
-              </w:rPr>
-              <w:t xml:space="preserve"> - Realizar Presentación I</w:t>
-            </w:r>
-            <w:r>
-              <w:rPr>
-                <w:rFonts w:ascii="Times New Roman" w:eastAsia="Times New Roman" w:hAnsi="Times New Roman"/>
-                <w:i w:val="0"/>
-                <w:sz w:val="20"/>
-                <w:szCs w:val="20"/>
-              </w:rPr>
-              <w:t>I – C02</w:t>
+              <w:t>C02 T06</w:t>
+            </w:r>
+            <w:r>
+              <w:t xml:space="preserve">- Implementar </w:t>
+            </w:r>
+            <w:r>
+              <w:t>2d</w:t>
+            </w:r>
+            <w:r>
+              <w:t>a tanda de casos de uso</w:t>
             </w:r>
           </w:p>
         </w:tc>
@@ -3050,25 +2443,29 @@
           <w:p>
             <w:pPr>
               <w:pStyle w:val="PSI-ComentarioenTabla"/>
-              <w:widowControl w:val="0"/>
-              <w:suppressAutoHyphens/>
-              <w:spacing w:before="0" w:after="240" w:line="240" w:lineRule="atLeast"/>
               <w:rPr>
-                <w:rFonts w:ascii="Times New Roman" w:eastAsia="Times New Roman" w:hAnsi="Times New Roman"/>
-                <w:i w:val="0"/>
-                <w:sz w:val="20"/>
-                <w:szCs w:val="20"/>
+                <w:i/>
               </w:rPr>
             </w:pPr>
             <w:r>
-              <w:rPr>
-                <w:rFonts w:ascii="Times New Roman" w:eastAsia="Times New Roman" w:hAnsi="Times New Roman"/>
-                <w:i w:val="0"/>
-                <w:sz w:val="20"/>
-                <w:szCs w:val="20"/>
-              </w:rPr>
-              <w:t>Valeria Ojeda, Emilio Levipichun, Eduardo Sly, Malena Oyarzo</w:t>
-            </w:r>
+              <w:t xml:space="preserve">Eduardo </w:t>
+            </w:r>
+            <w:proofErr w:type="spellStart"/>
+            <w:r>
+              <w:t>Sly</w:t>
+            </w:r>
+            <w:proofErr w:type="spellEnd"/>
+            <w:r>
+              <w:t xml:space="preserve">, </w:t>
+            </w:r>
+            <w:r>
+              <w:t xml:space="preserve">Emilio </w:t>
+            </w:r>
+            <w:proofErr w:type="spellStart"/>
+            <w:r>
+              <w:t>Levipichun</w:t>
+            </w:r>
+            <w:proofErr w:type="spellEnd"/>
           </w:p>
         </w:tc>
         <w:tc>
@@ -3079,24 +2476,15 @@
           <w:p>
             <w:pPr>
               <w:pStyle w:val="PSI-ComentarioenTabla"/>
-              <w:widowControl w:val="0"/>
-              <w:suppressAutoHyphens/>
-              <w:spacing w:before="0" w:after="240" w:line="240" w:lineRule="atLeast"/>
               <w:rPr>
-                <w:rFonts w:ascii="Times New Roman" w:eastAsia="Times New Roman" w:hAnsi="Times New Roman"/>
-                <w:i w:val="0"/>
-                <w:sz w:val="20"/>
-                <w:szCs w:val="20"/>
+                <w:i/>
               </w:rPr>
             </w:pPr>
             <w:r>
-              <w:rPr>
-                <w:rFonts w:ascii="Times New Roman" w:eastAsia="Times New Roman" w:hAnsi="Times New Roman"/>
-                <w:i w:val="0"/>
-                <w:sz w:val="20"/>
-                <w:szCs w:val="20"/>
-              </w:rPr>
-              <w:t>03/11</w:t>
+              <w:t>01</w:t>
+            </w:r>
+            <w:r>
+              <w:t>/10</w:t>
             </w:r>
           </w:p>
         </w:tc>
@@ -3108,24 +2496,12 @@
           <w:p>
             <w:pPr>
               <w:pStyle w:val="PSI-ComentarioenTabla"/>
-              <w:widowControl w:val="0"/>
-              <w:suppressAutoHyphens/>
-              <w:spacing w:before="0" w:after="240" w:line="240" w:lineRule="atLeast"/>
               <w:rPr>
-                <w:rFonts w:ascii="Times New Roman" w:eastAsia="Times New Roman" w:hAnsi="Times New Roman"/>
-                <w:i w:val="0"/>
-                <w:sz w:val="20"/>
-                <w:szCs w:val="20"/>
+                <w:i/>
               </w:rPr>
             </w:pPr>
             <w:r>
-              <w:rPr>
-                <w:rFonts w:ascii="Times New Roman" w:eastAsia="Times New Roman" w:hAnsi="Times New Roman"/>
-                <w:i w:val="0"/>
-                <w:sz w:val="20"/>
-                <w:szCs w:val="20"/>
-              </w:rPr>
-              <w:t>05/11</w:t>
+              <w:t>08/11</w:t>
             </w:r>
           </w:p>
         </w:tc>
@@ -3142,42 +2518,27 @@
           <w:p>
             <w:pPr>
               <w:pStyle w:val="PSI-ComentarioenTabla"/>
-              <w:widowControl w:val="0"/>
-              <w:suppressAutoHyphens/>
-              <w:spacing w:before="0" w:after="240" w:line="240" w:lineRule="atLeast"/>
               <w:rPr>
-                <w:rFonts w:ascii="Times New Roman" w:eastAsia="Times New Roman" w:hAnsi="Times New Roman"/>
-                <w:i w:val="0"/>
-                <w:sz w:val="20"/>
-                <w:szCs w:val="20"/>
+                <w:i/>
               </w:rPr>
             </w:pPr>
             <w:r>
-              <w:rPr>
-                <w:rFonts w:ascii="Times New Roman" w:eastAsia="Times New Roman" w:hAnsi="Times New Roman"/>
-                <w:i w:val="0"/>
-                <w:sz w:val="20"/>
-                <w:szCs w:val="20"/>
-              </w:rPr>
-              <w:t>C02 T08</w:t>
-            </w:r>
-            <w:r>
-              <w:rPr>
-                <w:rFonts w:ascii="Times New Roman" w:eastAsia="Times New Roman" w:hAnsi="Times New Roman"/>
-                <w:i w:val="0"/>
-                <w:sz w:val="20"/>
-                <w:szCs w:val="20"/>
-              </w:rPr>
-              <w:t>- Probar 2d</w:t>
-            </w:r>
-            <w:r>
-              <w:rPr>
-                <w:rFonts w:ascii="Times New Roman" w:eastAsia="Times New Roman" w:hAnsi="Times New Roman"/>
-                <w:i w:val="0"/>
-                <w:sz w:val="20"/>
-                <w:szCs w:val="20"/>
-              </w:rPr>
-              <w:t>a tanda de casos de uso</w:t>
+              <w:t>C02</w:t>
+            </w:r>
+            <w:r>
+              <w:t xml:space="preserve"> T</w:t>
+            </w:r>
+            <w:r>
+              <w:t>0</w:t>
+            </w:r>
+            <w:r>
+              <w:t>7</w:t>
+            </w:r>
+            <w:r>
+              <w:t xml:space="preserve"> - Realizar Presentación I</w:t>
+            </w:r>
+            <w:r>
+              <w:t>I – C02</w:t>
             </w:r>
           </w:p>
         </w:tc>
@@ -3188,25 +2549,34 @@
           <w:p>
             <w:pPr>
               <w:pStyle w:val="PSI-ComentarioenTabla"/>
-              <w:widowControl w:val="0"/>
-              <w:suppressAutoHyphens/>
-              <w:spacing w:before="0" w:after="240" w:line="240" w:lineRule="atLeast"/>
               <w:rPr>
-                <w:rFonts w:ascii="Times New Roman" w:eastAsia="Times New Roman" w:hAnsi="Times New Roman"/>
-                <w:i w:val="0"/>
-                <w:sz w:val="20"/>
-                <w:szCs w:val="20"/>
+                <w:i/>
               </w:rPr>
             </w:pPr>
             <w:r>
-              <w:rPr>
-                <w:rFonts w:ascii="Times New Roman" w:eastAsia="Times New Roman" w:hAnsi="Times New Roman"/>
-                <w:i w:val="0"/>
-                <w:sz w:val="20"/>
-                <w:szCs w:val="20"/>
-              </w:rPr>
-              <w:t>Valeria Ojeda, Malena Oyarzo</w:t>
-            </w:r>
+              <w:t xml:space="preserve">Valeria Ojeda, Emilio </w:t>
+            </w:r>
+            <w:proofErr w:type="spellStart"/>
+            <w:r>
+              <w:t>Levipichun</w:t>
+            </w:r>
+            <w:proofErr w:type="spellEnd"/>
+            <w:r>
+              <w:t xml:space="preserve">, Eduardo </w:t>
+            </w:r>
+            <w:proofErr w:type="spellStart"/>
+            <w:r>
+              <w:t>Sly</w:t>
+            </w:r>
+            <w:proofErr w:type="spellEnd"/>
+            <w:r>
+              <w:t xml:space="preserve">, Malena </w:t>
+            </w:r>
+            <w:proofErr w:type="spellStart"/>
+            <w:r>
+              <w:t>Oyarzo</w:t>
+            </w:r>
+            <w:proofErr w:type="spellEnd"/>
           </w:p>
         </w:tc>
         <w:tc>
@@ -3217,24 +2587,12 @@
           <w:p>
             <w:pPr>
               <w:pStyle w:val="PSI-ComentarioenTabla"/>
-              <w:widowControl w:val="0"/>
-              <w:suppressAutoHyphens/>
-              <w:spacing w:before="0" w:after="240" w:line="240" w:lineRule="atLeast"/>
               <w:rPr>
-                <w:rFonts w:ascii="Times New Roman" w:eastAsia="Times New Roman" w:hAnsi="Times New Roman"/>
-                <w:i w:val="0"/>
-                <w:sz w:val="20"/>
-                <w:szCs w:val="20"/>
+                <w:i/>
               </w:rPr>
             </w:pPr>
             <w:r>
-              <w:rPr>
-                <w:rFonts w:ascii="Times New Roman" w:eastAsia="Times New Roman" w:hAnsi="Times New Roman"/>
-                <w:i w:val="0"/>
-                <w:sz w:val="20"/>
-                <w:szCs w:val="20"/>
-              </w:rPr>
-              <w:t>01/10</w:t>
+              <w:t>03/11</w:t>
             </w:r>
           </w:p>
         </w:tc>
@@ -3246,24 +2604,12 @@
           <w:p>
             <w:pPr>
               <w:pStyle w:val="PSI-ComentarioenTabla"/>
-              <w:widowControl w:val="0"/>
-              <w:suppressAutoHyphens/>
-              <w:spacing w:before="0" w:after="240" w:line="240" w:lineRule="atLeast"/>
               <w:rPr>
-                <w:rFonts w:ascii="Times New Roman" w:eastAsia="Times New Roman" w:hAnsi="Times New Roman"/>
-                <w:i w:val="0"/>
-                <w:sz w:val="20"/>
-                <w:szCs w:val="20"/>
+                <w:i/>
               </w:rPr>
             </w:pPr>
             <w:r>
-              <w:rPr>
-                <w:rFonts w:ascii="Times New Roman" w:eastAsia="Times New Roman" w:hAnsi="Times New Roman"/>
-                <w:i w:val="0"/>
-                <w:sz w:val="20"/>
-                <w:szCs w:val="20"/>
-              </w:rPr>
-              <w:t>08/11</w:t>
+              <w:t>05/11</w:t>
             </w:r>
           </w:p>
         </w:tc>
@@ -3280,42 +2626,18 @@
           <w:p>
             <w:pPr>
               <w:pStyle w:val="PSI-ComentarioenTabla"/>
-              <w:widowControl w:val="0"/>
-              <w:suppressAutoHyphens/>
-              <w:spacing w:before="0" w:after="240" w:line="240" w:lineRule="atLeast"/>
               <w:rPr>
-                <w:rFonts w:ascii="Times New Roman" w:eastAsia="Times New Roman" w:hAnsi="Times New Roman"/>
-                <w:i w:val="0"/>
-                <w:sz w:val="20"/>
-                <w:szCs w:val="20"/>
+                <w:i/>
               </w:rPr>
             </w:pPr>
             <w:r>
-              <w:rPr>
-                <w:rFonts w:ascii="Times New Roman" w:eastAsia="Times New Roman" w:hAnsi="Times New Roman"/>
-                <w:i w:val="0"/>
-                <w:sz w:val="20"/>
-                <w:szCs w:val="20"/>
-              </w:rPr>
-              <w:t>C02 T09</w:t>
-            </w:r>
-            <w:r>
-              <w:rPr>
-                <w:rFonts w:ascii="Times New Roman" w:eastAsia="Times New Roman" w:hAnsi="Times New Roman"/>
-                <w:i w:val="0"/>
-                <w:sz w:val="20"/>
-                <w:szCs w:val="20"/>
-              </w:rPr>
-              <w:t xml:space="preserve"> - </w:t>
-            </w:r>
-            <w:r>
-              <w:rPr>
-                <w:rFonts w:ascii="Times New Roman" w:eastAsia="Times New Roman" w:hAnsi="Times New Roman"/>
-                <w:i w:val="0"/>
-                <w:sz w:val="20"/>
-                <w:szCs w:val="20"/>
-              </w:rPr>
-              <w:t>Revisión de SQA (RTF)</w:t>
+              <w:t>C02 T08</w:t>
+            </w:r>
+            <w:r>
+              <w:t>- Probar 2d</w:t>
+            </w:r>
+            <w:r>
+              <w:t>a tanda de casos de uso</w:t>
             </w:r>
           </w:p>
         </w:tc>
@@ -3326,25 +2648,18 @@
           <w:p>
             <w:pPr>
               <w:pStyle w:val="PSI-ComentarioenTabla"/>
-              <w:widowControl w:val="0"/>
-              <w:suppressAutoHyphens/>
-              <w:spacing w:before="0" w:after="240" w:line="240" w:lineRule="atLeast"/>
               <w:rPr>
-                <w:rFonts w:ascii="Times New Roman" w:eastAsia="Times New Roman" w:hAnsi="Times New Roman"/>
-                <w:i w:val="0"/>
-                <w:sz w:val="20"/>
-                <w:szCs w:val="20"/>
+                <w:i/>
               </w:rPr>
             </w:pPr>
             <w:r>
-              <w:rPr>
-                <w:rFonts w:ascii="Times New Roman" w:eastAsia="Times New Roman" w:hAnsi="Times New Roman"/>
-                <w:i w:val="0"/>
-                <w:sz w:val="20"/>
-                <w:szCs w:val="20"/>
-              </w:rPr>
-              <w:t>Valeria Ojeda, Emilio Levipichun, Eduardo Sly, Malena Oyarzo</w:t>
-            </w:r>
+              <w:t xml:space="preserve">Valeria Ojeda, Malena </w:t>
+            </w:r>
+            <w:proofErr w:type="spellStart"/>
+            <w:r>
+              <w:t>Oyarzo</w:t>
+            </w:r>
+            <w:proofErr w:type="spellEnd"/>
           </w:p>
         </w:tc>
         <w:tc>
@@ -3355,24 +2670,12 @@
           <w:p>
             <w:pPr>
               <w:pStyle w:val="PSI-ComentarioenTabla"/>
-              <w:widowControl w:val="0"/>
-              <w:suppressAutoHyphens/>
-              <w:spacing w:before="0" w:after="240" w:line="240" w:lineRule="atLeast"/>
               <w:rPr>
-                <w:rFonts w:ascii="Times New Roman" w:eastAsia="Times New Roman" w:hAnsi="Times New Roman"/>
-                <w:i w:val="0"/>
-                <w:sz w:val="20"/>
-                <w:szCs w:val="20"/>
+                <w:i/>
               </w:rPr>
             </w:pPr>
             <w:r>
-              <w:rPr>
-                <w:rFonts w:ascii="Times New Roman" w:eastAsia="Times New Roman" w:hAnsi="Times New Roman"/>
-                <w:i w:val="0"/>
-                <w:sz w:val="20"/>
-                <w:szCs w:val="20"/>
-              </w:rPr>
-              <w:t>05/11</w:t>
+              <w:t>01/10</w:t>
             </w:r>
           </w:p>
         </w:tc>
@@ -3384,23 +2687,11 @@
           <w:p>
             <w:pPr>
               <w:pStyle w:val="PSI-ComentarioenTabla"/>
-              <w:widowControl w:val="0"/>
-              <w:suppressAutoHyphens/>
-              <w:spacing w:before="0" w:after="240" w:line="240" w:lineRule="atLeast"/>
               <w:rPr>
-                <w:rFonts w:ascii="Times New Roman" w:eastAsia="Times New Roman" w:hAnsi="Times New Roman"/>
-                <w:i w:val="0"/>
-                <w:sz w:val="20"/>
-                <w:szCs w:val="20"/>
+                <w:i/>
               </w:rPr>
             </w:pPr>
             <w:r>
-              <w:rPr>
-                <w:rFonts w:ascii="Times New Roman" w:eastAsia="Times New Roman" w:hAnsi="Times New Roman"/>
-                <w:i w:val="0"/>
-                <w:sz w:val="20"/>
-                <w:szCs w:val="20"/>
-              </w:rPr>
               <w:t>08/11</w:t>
             </w:r>
           </w:p>
@@ -3418,60 +2709,18 @@
           <w:p>
             <w:pPr>
               <w:pStyle w:val="PSI-ComentarioenTabla"/>
-              <w:widowControl w:val="0"/>
-              <w:suppressAutoHyphens/>
-              <w:spacing w:before="0" w:after="240" w:line="240" w:lineRule="atLeast"/>
               <w:rPr>
-                <w:rFonts w:ascii="Times New Roman" w:eastAsia="Times New Roman" w:hAnsi="Times New Roman"/>
-                <w:i w:val="0"/>
-                <w:sz w:val="20"/>
-                <w:szCs w:val="20"/>
+                <w:i/>
               </w:rPr>
             </w:pPr>
             <w:r>
-              <w:rPr>
-                <w:rFonts w:ascii="Times New Roman" w:eastAsia="Times New Roman" w:hAnsi="Times New Roman"/>
-                <w:i w:val="0"/>
-                <w:sz w:val="20"/>
-                <w:szCs w:val="20"/>
-              </w:rPr>
-              <w:t>C02 T10</w:t>
-            </w:r>
-            <w:r>
-              <w:rPr>
-                <w:rFonts w:ascii="Times New Roman" w:eastAsia="Times New Roman" w:hAnsi="Times New Roman"/>
-                <w:i w:val="0"/>
-                <w:sz w:val="20"/>
-                <w:szCs w:val="20"/>
-              </w:rPr>
+              <w:t>C02 T09</w:t>
+            </w:r>
+            <w:r>
               <w:t xml:space="preserve"> - </w:t>
             </w:r>
             <w:r>
-              <w:rPr>
-                <w:rFonts w:ascii="Times New Roman" w:eastAsia="Times New Roman" w:hAnsi="Times New Roman"/>
-                <w:i w:val="0"/>
-                <w:sz w:val="20"/>
-                <w:szCs w:val="20"/>
-              </w:rPr>
-              <w:t>Revisión de SQA (</w:t>
-            </w:r>
-            <w:r>
-              <w:rPr>
-                <w:rFonts w:ascii="Times New Roman" w:eastAsia="Times New Roman" w:hAnsi="Times New Roman"/>
-                <w:i w:val="0"/>
-                <w:sz w:val="20"/>
-                <w:szCs w:val="20"/>
-              </w:rPr>
-              <w:t>Rutinaria</w:t>
-            </w:r>
-            <w:r>
-              <w:rPr>
-                <w:rFonts w:ascii="Times New Roman" w:eastAsia="Times New Roman" w:hAnsi="Times New Roman"/>
-                <w:i w:val="0"/>
-                <w:sz w:val="20"/>
-                <w:szCs w:val="20"/>
-              </w:rPr>
-              <w:t>)</w:t>
+              <w:t>Revisión de SQA (RTF)</w:t>
             </w:r>
           </w:p>
         </w:tc>
@@ -3482,48 +2731,34 @@
           <w:p>
             <w:pPr>
               <w:pStyle w:val="PSI-ComentarioenTabla"/>
-              <w:widowControl w:val="0"/>
-              <w:tabs>
-                <w:tab w:val="clear" w:pos="0"/>
-                <w:tab w:val="left" w:pos="322"/>
-              </w:tabs>
-              <w:suppressAutoHyphens/>
-              <w:spacing w:before="0" w:after="240" w:line="240" w:lineRule="atLeast"/>
-              <w:ind w:left="0" w:firstLine="0"/>
               <w:rPr>
-                <w:rFonts w:ascii="Times New Roman" w:eastAsia="Times New Roman" w:hAnsi="Times New Roman"/>
-                <w:i w:val="0"/>
-                <w:sz w:val="20"/>
-                <w:szCs w:val="20"/>
+                <w:i/>
               </w:rPr>
             </w:pPr>
             <w:r>
-              <w:rPr>
-                <w:rFonts w:ascii="Times New Roman" w:eastAsia="Times New Roman" w:hAnsi="Times New Roman"/>
-                <w:i w:val="0"/>
-                <w:sz w:val="20"/>
-                <w:szCs w:val="20"/>
-              </w:rPr>
-              <w:t xml:space="preserve">  </w:t>
-            </w:r>
-            <w:r>
-              <w:rPr>
-                <w:rFonts w:ascii="Times New Roman" w:eastAsia="Times New Roman" w:hAnsi="Times New Roman"/>
-                <w:i w:val="0"/>
-                <w:sz w:val="20"/>
-                <w:szCs w:val="20"/>
-              </w:rPr>
-              <w:t>Emilio Levipichun</w:t>
-            </w:r>
-            <w:r>
-              <w:rPr>
-                <w:rFonts w:ascii="Times New Roman" w:eastAsia="Times New Roman" w:hAnsi="Times New Roman"/>
-                <w:i w:val="0"/>
-                <w:sz w:val="20"/>
-                <w:szCs w:val="20"/>
-              </w:rPr>
-              <w:t>, Malena Oyarzo</w:t>
-            </w:r>
+              <w:t xml:space="preserve">Valeria Ojeda, Emilio </w:t>
+            </w:r>
+            <w:proofErr w:type="spellStart"/>
+            <w:r>
+              <w:t>Levipichun</w:t>
+            </w:r>
+            <w:proofErr w:type="spellEnd"/>
+            <w:r>
+              <w:t xml:space="preserve">, Eduardo </w:t>
+            </w:r>
+            <w:proofErr w:type="spellStart"/>
+            <w:r>
+              <w:t>Sly</w:t>
+            </w:r>
+            <w:proofErr w:type="spellEnd"/>
+            <w:r>
+              <w:t xml:space="preserve">, Malena </w:t>
+            </w:r>
+            <w:proofErr w:type="spellStart"/>
+            <w:r>
+              <w:t>Oyarzo</w:t>
+            </w:r>
+            <w:proofErr w:type="spellEnd"/>
           </w:p>
         </w:tc>
         <w:tc>
@@ -3534,23 +2769,11 @@
           <w:p>
             <w:pPr>
               <w:pStyle w:val="PSI-ComentarioenTabla"/>
-              <w:widowControl w:val="0"/>
-              <w:suppressAutoHyphens/>
-              <w:spacing w:before="0" w:after="240" w:line="240" w:lineRule="atLeast"/>
               <w:rPr>
-                <w:rFonts w:ascii="Times New Roman" w:eastAsia="Times New Roman" w:hAnsi="Times New Roman"/>
-                <w:i w:val="0"/>
-                <w:sz w:val="20"/>
-                <w:szCs w:val="20"/>
+                <w:i/>
               </w:rPr>
             </w:pPr>
             <w:r>
-              <w:rPr>
-                <w:rFonts w:ascii="Times New Roman" w:eastAsia="Times New Roman" w:hAnsi="Times New Roman"/>
-                <w:i w:val="0"/>
-                <w:sz w:val="20"/>
-                <w:szCs w:val="20"/>
-              </w:rPr>
               <w:t>05/11</w:t>
             </w:r>
           </w:p>
@@ -3563,23 +2786,11 @@
           <w:p>
             <w:pPr>
               <w:pStyle w:val="PSI-ComentarioenTabla"/>
-              <w:widowControl w:val="0"/>
-              <w:suppressAutoHyphens/>
-              <w:spacing w:before="0" w:after="240" w:line="240" w:lineRule="atLeast"/>
               <w:rPr>
-                <w:rFonts w:ascii="Times New Roman" w:eastAsia="Times New Roman" w:hAnsi="Times New Roman"/>
-                <w:i w:val="0"/>
-                <w:sz w:val="20"/>
-                <w:szCs w:val="20"/>
+                <w:i/>
               </w:rPr>
             </w:pPr>
             <w:r>
-              <w:rPr>
-                <w:rFonts w:ascii="Times New Roman" w:eastAsia="Times New Roman" w:hAnsi="Times New Roman"/>
-                <w:i w:val="0"/>
-                <w:sz w:val="20"/>
-                <w:szCs w:val="20"/>
-              </w:rPr>
               <w:t>08/11</w:t>
             </w:r>
           </w:p>
@@ -3597,42 +2808,24 @@
           <w:p>
             <w:pPr>
               <w:pStyle w:val="PSI-ComentarioenTabla"/>
-              <w:widowControl w:val="0"/>
-              <w:suppressAutoHyphens/>
-              <w:spacing w:before="0" w:after="240" w:line="240" w:lineRule="atLeast"/>
               <w:rPr>
-                <w:rFonts w:ascii="Times New Roman" w:eastAsia="Times New Roman" w:hAnsi="Times New Roman"/>
-                <w:i w:val="0"/>
-                <w:sz w:val="20"/>
-                <w:szCs w:val="20"/>
+                <w:i/>
               </w:rPr>
             </w:pPr>
             <w:r>
-              <w:rPr>
-                <w:rFonts w:ascii="Times New Roman" w:eastAsia="Times New Roman" w:hAnsi="Times New Roman"/>
-                <w:i w:val="0"/>
-                <w:sz w:val="20"/>
-                <w:szCs w:val="20"/>
-              </w:rPr>
-              <w:t>C02 T11</w:t>
-            </w:r>
-            <w:r>
-              <w:rPr>
-                <w:rFonts w:ascii="Times New Roman" w:eastAsia="Times New Roman" w:hAnsi="Times New Roman"/>
-                <w:i w:val="0"/>
-                <w:sz w:val="20"/>
-                <w:szCs w:val="20"/>
-              </w:rPr>
+              <w:t>C02 T10</w:t>
+            </w:r>
+            <w:r>
               <w:t xml:space="preserve"> - </w:t>
             </w:r>
             <w:r>
-              <w:rPr>
-                <w:rFonts w:ascii="Times New Roman" w:eastAsia="Times New Roman" w:hAnsi="Times New Roman"/>
-                <w:i w:val="0"/>
-                <w:sz w:val="20"/>
-                <w:szCs w:val="20"/>
-              </w:rPr>
-              <w:t>Realizar Seguimiento de Riesgos</w:t>
+              <w:t>Revisión de SQA (</w:t>
+            </w:r>
+            <w:r>
+              <w:t>Rutinaria</w:t>
+            </w:r>
+            <w:r>
+              <w:t>)</w:t>
             </w:r>
           </w:p>
         </w:tc>
@@ -3643,35 +2836,29 @@
           <w:p>
             <w:pPr>
               <w:pStyle w:val="PSI-ComentarioenTabla"/>
-              <w:widowControl w:val="0"/>
-              <w:suppressAutoHyphens/>
-              <w:spacing w:before="0" w:after="240" w:line="240" w:lineRule="atLeast"/>
               <w:rPr>
-                <w:rFonts w:ascii="Times New Roman" w:eastAsia="Times New Roman" w:hAnsi="Times New Roman"/>
-                <w:i w:val="0"/>
-                <w:sz w:val="20"/>
-                <w:szCs w:val="20"/>
+                <w:i/>
               </w:rPr>
             </w:pPr>
             <w:r>
-              <w:rPr>
-                <w:rFonts w:ascii="Times New Roman" w:eastAsia="Times New Roman" w:hAnsi="Times New Roman"/>
-                <w:i w:val="0"/>
-                <w:sz w:val="20"/>
-                <w:szCs w:val="20"/>
-              </w:rPr>
-              <w:tab/>
-              <w:t>Malena Oyarzo</w:t>
-            </w:r>
-            <w:r>
-              <w:rPr>
-                <w:rFonts w:ascii="Times New Roman" w:eastAsia="Times New Roman" w:hAnsi="Times New Roman"/>
-                <w:i w:val="0"/>
-                <w:sz w:val="20"/>
-                <w:szCs w:val="20"/>
-              </w:rPr>
-              <w:tab/>
-            </w:r>
+              <w:t xml:space="preserve">  </w:t>
+            </w:r>
+            <w:r>
+              <w:t xml:space="preserve">Emilio </w:t>
+            </w:r>
+            <w:proofErr w:type="spellStart"/>
+            <w:r>
+              <w:t>Levipichun</w:t>
+            </w:r>
+            <w:proofErr w:type="spellEnd"/>
+            <w:r>
+              <w:t xml:space="preserve">, Malena </w:t>
+            </w:r>
+            <w:proofErr w:type="spellStart"/>
+            <w:r>
+              <w:t>Oyarzo</w:t>
+            </w:r>
+            <w:proofErr w:type="spellEnd"/>
           </w:p>
         </w:tc>
         <w:tc>
@@ -3682,23 +2869,11 @@
           <w:p>
             <w:pPr>
               <w:pStyle w:val="PSI-ComentarioenTabla"/>
-              <w:widowControl w:val="0"/>
-              <w:suppressAutoHyphens/>
-              <w:spacing w:before="0" w:after="240" w:line="240" w:lineRule="atLeast"/>
               <w:rPr>
-                <w:rFonts w:ascii="Times New Roman" w:eastAsia="Times New Roman" w:hAnsi="Times New Roman"/>
-                <w:i w:val="0"/>
-                <w:sz w:val="20"/>
-                <w:szCs w:val="20"/>
+                <w:i/>
               </w:rPr>
             </w:pPr>
             <w:r>
-              <w:rPr>
-                <w:rFonts w:ascii="Times New Roman" w:eastAsia="Times New Roman" w:hAnsi="Times New Roman"/>
-                <w:i w:val="0"/>
-                <w:sz w:val="20"/>
-                <w:szCs w:val="20"/>
-              </w:rPr>
               <w:t>05/11</w:t>
             </w:r>
           </w:p>
@@ -3711,23 +2886,11 @@
           <w:p>
             <w:pPr>
               <w:pStyle w:val="PSI-ComentarioenTabla"/>
-              <w:widowControl w:val="0"/>
-              <w:suppressAutoHyphens/>
-              <w:spacing w:before="0" w:after="240" w:line="240" w:lineRule="atLeast"/>
               <w:rPr>
-                <w:rFonts w:ascii="Times New Roman" w:eastAsia="Times New Roman" w:hAnsi="Times New Roman"/>
-                <w:i w:val="0"/>
-                <w:sz w:val="20"/>
-                <w:szCs w:val="20"/>
+                <w:i/>
               </w:rPr>
             </w:pPr>
             <w:r>
-              <w:rPr>
-                <w:rFonts w:ascii="Times New Roman" w:eastAsia="Times New Roman" w:hAnsi="Times New Roman"/>
-                <w:i w:val="0"/>
-                <w:sz w:val="20"/>
-                <w:szCs w:val="20"/>
-              </w:rPr>
               <w:t>08/11</w:t>
             </w:r>
           </w:p>
@@ -3745,96 +2908,18 @@
           <w:p>
             <w:pPr>
               <w:pStyle w:val="PSI-ComentarioenTabla"/>
-              <w:widowControl w:val="0"/>
-              <w:suppressAutoHyphens/>
-              <w:spacing w:before="0" w:after="240" w:line="240" w:lineRule="atLeast"/>
               <w:rPr>
-                <w:rFonts w:ascii="Times New Roman" w:eastAsia="Times New Roman" w:hAnsi="Times New Roman"/>
-                <w:i w:val="0"/>
-                <w:sz w:val="20"/>
-                <w:szCs w:val="20"/>
+                <w:i/>
               </w:rPr>
             </w:pPr>
             <w:r>
-              <w:rPr>
-                <w:rFonts w:ascii="Times New Roman" w:eastAsia="Times New Roman" w:hAnsi="Times New Roman"/>
-                <w:i w:val="0"/>
-                <w:sz w:val="20"/>
-                <w:szCs w:val="20"/>
-              </w:rPr>
-              <w:t>C02</w:t>
-            </w:r>
-            <w:r>
-              <w:rPr>
-                <w:rFonts w:ascii="Times New Roman" w:eastAsia="Times New Roman" w:hAnsi="Times New Roman"/>
-                <w:i w:val="0"/>
-                <w:sz w:val="20"/>
-                <w:szCs w:val="20"/>
-              </w:rPr>
-              <w:t xml:space="preserve"> </w:t>
-            </w:r>
-            <w:r>
-              <w:rPr>
-                <w:rFonts w:ascii="Times New Roman" w:eastAsia="Times New Roman" w:hAnsi="Times New Roman"/>
-                <w:i w:val="0"/>
-                <w:sz w:val="20"/>
-                <w:szCs w:val="20"/>
-              </w:rPr>
-              <w:t>T</w:t>
-            </w:r>
-            <w:r>
-              <w:rPr>
-                <w:rFonts w:ascii="Times New Roman" w:eastAsia="Times New Roman" w:hAnsi="Times New Roman"/>
-                <w:i w:val="0"/>
-                <w:sz w:val="20"/>
-                <w:szCs w:val="20"/>
-              </w:rPr>
-              <w:t>1</w:t>
-            </w:r>
-            <w:r>
-              <w:rPr>
-                <w:rFonts w:ascii="Times New Roman" w:eastAsia="Times New Roman" w:hAnsi="Times New Roman"/>
-                <w:i w:val="0"/>
-                <w:sz w:val="20"/>
-                <w:szCs w:val="20"/>
-              </w:rPr>
-              <w:t>2</w:t>
-            </w:r>
-            <w:r>
-              <w:rPr>
-                <w:rFonts w:ascii="Times New Roman" w:eastAsia="Times New Roman" w:hAnsi="Times New Roman"/>
-                <w:i w:val="0"/>
-                <w:sz w:val="20"/>
-                <w:szCs w:val="20"/>
-              </w:rPr>
-              <w:t xml:space="preserve"> - Cierre de la Iteración </w:t>
-            </w:r>
-            <w:r>
-              <w:rPr>
-                <w:rFonts w:ascii="Times New Roman" w:eastAsia="Times New Roman" w:hAnsi="Times New Roman"/>
-                <w:i w:val="0"/>
-                <w:sz w:val="20"/>
-                <w:szCs w:val="20"/>
-              </w:rPr>
-              <w:t>C</w:t>
-            </w:r>
-            <w:r>
-              <w:rPr>
-                <w:rFonts w:ascii="Times New Roman" w:eastAsia="Times New Roman" w:hAnsi="Times New Roman"/>
-                <w:i w:val="0"/>
-                <w:sz w:val="20"/>
-                <w:szCs w:val="20"/>
-              </w:rPr>
-              <w:t>0</w:t>
-            </w:r>
-            <w:r>
-              <w:rPr>
-                <w:rFonts w:ascii="Times New Roman" w:eastAsia="Times New Roman" w:hAnsi="Times New Roman"/>
-                <w:i w:val="0"/>
-                <w:sz w:val="20"/>
-                <w:szCs w:val="20"/>
-              </w:rPr>
-              <w:t>2</w:t>
+              <w:t>C02 T11</w:t>
+            </w:r>
+            <w:r>
+              <w:t xml:space="preserve"> - </w:t>
+            </w:r>
+            <w:r>
+              <w:t>Realizar Seguimiento de Riesgos</w:t>
             </w:r>
           </w:p>
         </w:tc>
@@ -3845,24 +2930,21 @@
           <w:p>
             <w:pPr>
               <w:pStyle w:val="PSI-ComentarioenTabla"/>
-              <w:widowControl w:val="0"/>
-              <w:suppressAutoHyphens/>
-              <w:spacing w:before="0" w:after="240" w:line="240" w:lineRule="atLeast"/>
               <w:rPr>
-                <w:rFonts w:ascii="Times New Roman" w:eastAsia="Times New Roman" w:hAnsi="Times New Roman"/>
-                <w:i w:val="0"/>
-                <w:sz w:val="20"/>
-                <w:szCs w:val="20"/>
+                <w:i/>
               </w:rPr>
             </w:pPr>
             <w:r>
-              <w:rPr>
-                <w:rFonts w:ascii="Times New Roman" w:eastAsia="Times New Roman" w:hAnsi="Times New Roman"/>
-                <w:i w:val="0"/>
-                <w:sz w:val="20"/>
-                <w:szCs w:val="20"/>
-              </w:rPr>
-              <w:t>Valeria Ojeda, Emilio Levipichun, Eduardo Sly, Malena Oyarzo</w:t>
+              <w:tab/>
+              <w:t xml:space="preserve">Malena </w:t>
+            </w:r>
+            <w:proofErr w:type="spellStart"/>
+            <w:r>
+              <w:t>Oyarzo</w:t>
+            </w:r>
+            <w:proofErr w:type="spellEnd"/>
+            <w:r>
+              <w:tab/>
             </w:r>
           </w:p>
         </w:tc>
@@ -3874,23 +2956,11 @@
           <w:p>
             <w:pPr>
               <w:pStyle w:val="PSI-ComentarioenTabla"/>
-              <w:widowControl w:val="0"/>
-              <w:suppressAutoHyphens/>
-              <w:spacing w:before="0" w:after="240" w:line="240" w:lineRule="atLeast"/>
               <w:rPr>
-                <w:rFonts w:ascii="Times New Roman" w:eastAsia="Times New Roman" w:hAnsi="Times New Roman"/>
-                <w:i w:val="0"/>
-                <w:sz w:val="20"/>
-                <w:szCs w:val="20"/>
+                <w:i/>
               </w:rPr>
             </w:pPr>
             <w:r>
-              <w:rPr>
-                <w:rFonts w:ascii="Times New Roman" w:eastAsia="Times New Roman" w:hAnsi="Times New Roman"/>
-                <w:i w:val="0"/>
-                <w:sz w:val="20"/>
-                <w:szCs w:val="20"/>
-              </w:rPr>
               <w:t>05/11</w:t>
             </w:r>
           </w:p>
@@ -3903,23 +2973,11 @@
           <w:p>
             <w:pPr>
               <w:pStyle w:val="PSI-ComentarioenTabla"/>
-              <w:widowControl w:val="0"/>
-              <w:suppressAutoHyphens/>
-              <w:spacing w:before="0" w:after="240" w:line="240" w:lineRule="atLeast"/>
               <w:rPr>
-                <w:rFonts w:ascii="Times New Roman" w:eastAsia="Times New Roman" w:hAnsi="Times New Roman"/>
-                <w:i w:val="0"/>
-                <w:sz w:val="20"/>
-                <w:szCs w:val="20"/>
+                <w:i/>
               </w:rPr>
             </w:pPr>
             <w:r>
-              <w:rPr>
-                <w:rFonts w:ascii="Times New Roman" w:eastAsia="Times New Roman" w:hAnsi="Times New Roman"/>
-                <w:i w:val="0"/>
-                <w:sz w:val="20"/>
-                <w:szCs w:val="20"/>
-              </w:rPr>
               <w:t>08/11</w:t>
             </w:r>
           </w:p>
@@ -3937,60 +2995,36 @@
           <w:p>
             <w:pPr>
               <w:pStyle w:val="PSI-ComentarioenTabla"/>
-              <w:widowControl w:val="0"/>
-              <w:suppressAutoHyphens/>
-              <w:spacing w:before="0" w:after="240" w:line="240" w:lineRule="atLeast"/>
               <w:rPr>
-                <w:rFonts w:ascii="Times New Roman" w:eastAsia="Times New Roman" w:hAnsi="Times New Roman"/>
-                <w:i w:val="0"/>
-                <w:sz w:val="20"/>
-                <w:szCs w:val="20"/>
+                <w:i/>
               </w:rPr>
             </w:pPr>
             <w:r>
-              <w:rPr>
-                <w:rFonts w:ascii="Times New Roman" w:eastAsia="Times New Roman" w:hAnsi="Times New Roman"/>
-                <w:i w:val="0"/>
-                <w:sz w:val="20"/>
-                <w:szCs w:val="20"/>
-              </w:rPr>
               <w:t>C02</w:t>
             </w:r>
             <w:r>
-              <w:rPr>
-                <w:rFonts w:ascii="Times New Roman" w:eastAsia="Times New Roman" w:hAnsi="Times New Roman"/>
-                <w:i w:val="0"/>
-                <w:sz w:val="20"/>
-                <w:szCs w:val="20"/>
-              </w:rPr>
-              <w:t xml:space="preserve"> T1</w:t>
-            </w:r>
-            <w:r>
-              <w:rPr>
-                <w:rFonts w:ascii="Times New Roman" w:eastAsia="Times New Roman" w:hAnsi="Times New Roman"/>
-                <w:i w:val="0"/>
-                <w:sz w:val="20"/>
-                <w:szCs w:val="20"/>
-              </w:rPr>
-              <w:t>3</w:t>
-            </w:r>
-            <w:r>
-              <w:rPr>
-                <w:rFonts w:ascii="Times New Roman" w:eastAsia="Times New Roman" w:hAnsi="Times New Roman"/>
-                <w:i w:val="0"/>
-                <w:sz w:val="20"/>
-                <w:szCs w:val="20"/>
-              </w:rPr>
-              <w:t xml:space="preserve"> - Realizar Plan de Iteración Fase Construcción Iterac</w:t>
-            </w:r>
-            <w:r>
-              <w:rPr>
-                <w:rFonts w:ascii="Times New Roman" w:eastAsia="Times New Roman" w:hAnsi="Times New Roman"/>
-                <w:i w:val="0"/>
-                <w:sz w:val="20"/>
-                <w:szCs w:val="20"/>
-              </w:rPr>
-              <w:t>ión C03</w:t>
+              <w:t xml:space="preserve"> </w:t>
+            </w:r>
+            <w:r>
+              <w:t>T</w:t>
+            </w:r>
+            <w:r>
+              <w:t>1</w:t>
+            </w:r>
+            <w:r>
+              <w:t>2</w:t>
+            </w:r>
+            <w:r>
+              <w:t xml:space="preserve"> - Cierre de la Iteración </w:t>
+            </w:r>
+            <w:r>
+              <w:t>C</w:t>
+            </w:r>
+            <w:r>
+              <w:t>0</w:t>
+            </w:r>
+            <w:r>
+              <w:t>2</w:t>
             </w:r>
           </w:p>
         </w:tc>
@@ -4001,25 +3035,34 @@
           <w:p>
             <w:pPr>
               <w:pStyle w:val="PSI-ComentarioenTabla"/>
-              <w:widowControl w:val="0"/>
-              <w:suppressAutoHyphens/>
-              <w:spacing w:before="0" w:after="240" w:line="240" w:lineRule="atLeast"/>
               <w:rPr>
-                <w:rFonts w:ascii="Times New Roman" w:eastAsia="Times New Roman" w:hAnsi="Times New Roman"/>
-                <w:i w:val="0"/>
-                <w:sz w:val="20"/>
-                <w:szCs w:val="20"/>
+                <w:i/>
               </w:rPr>
             </w:pPr>
             <w:r>
-              <w:rPr>
-                <w:rFonts w:ascii="Times New Roman" w:eastAsia="Times New Roman" w:hAnsi="Times New Roman"/>
-                <w:i w:val="0"/>
-                <w:sz w:val="20"/>
-                <w:szCs w:val="20"/>
-              </w:rPr>
-              <w:t>Valeria Ojeda</w:t>
-            </w:r>
+              <w:t xml:space="preserve">Valeria Ojeda, Emilio </w:t>
+            </w:r>
+            <w:proofErr w:type="spellStart"/>
+            <w:r>
+              <w:t>Levipichun</w:t>
+            </w:r>
+            <w:proofErr w:type="spellEnd"/>
+            <w:r>
+              <w:t xml:space="preserve">, Eduardo </w:t>
+            </w:r>
+            <w:proofErr w:type="spellStart"/>
+            <w:r>
+              <w:t>Sly</w:t>
+            </w:r>
+            <w:proofErr w:type="spellEnd"/>
+            <w:r>
+              <w:t xml:space="preserve">, Malena </w:t>
+            </w:r>
+            <w:proofErr w:type="spellStart"/>
+            <w:r>
+              <w:t>Oyarzo</w:t>
+            </w:r>
+            <w:proofErr w:type="spellEnd"/>
           </w:p>
         </w:tc>
         <w:tc>
@@ -4030,23 +3073,11 @@
           <w:p>
             <w:pPr>
               <w:pStyle w:val="PSI-ComentarioenTabla"/>
-              <w:widowControl w:val="0"/>
-              <w:suppressAutoHyphens/>
-              <w:spacing w:before="0" w:after="240" w:line="240" w:lineRule="atLeast"/>
               <w:rPr>
-                <w:rFonts w:ascii="Times New Roman" w:eastAsia="Times New Roman" w:hAnsi="Times New Roman"/>
-                <w:i w:val="0"/>
-                <w:sz w:val="20"/>
-                <w:szCs w:val="20"/>
+                <w:i/>
               </w:rPr>
             </w:pPr>
             <w:r>
-              <w:rPr>
-                <w:rFonts w:ascii="Times New Roman" w:eastAsia="Times New Roman" w:hAnsi="Times New Roman"/>
-                <w:i w:val="0"/>
-                <w:sz w:val="20"/>
-                <w:szCs w:val="20"/>
-              </w:rPr>
               <w:t>05/11</w:t>
             </w:r>
           </w:p>
@@ -4059,23 +3090,11 @@
           <w:p>
             <w:pPr>
               <w:pStyle w:val="PSI-ComentarioenTabla"/>
-              <w:widowControl w:val="0"/>
-              <w:suppressAutoHyphens/>
-              <w:spacing w:before="0" w:after="240" w:line="240" w:lineRule="atLeast"/>
               <w:rPr>
-                <w:rFonts w:ascii="Times New Roman" w:eastAsia="Times New Roman" w:hAnsi="Times New Roman"/>
-                <w:i w:val="0"/>
-                <w:sz w:val="20"/>
-                <w:szCs w:val="20"/>
+                <w:i/>
               </w:rPr>
             </w:pPr>
             <w:r>
-              <w:rPr>
-                <w:rFonts w:ascii="Times New Roman" w:eastAsia="Times New Roman" w:hAnsi="Times New Roman"/>
-                <w:i w:val="0"/>
-                <w:sz w:val="20"/>
-                <w:szCs w:val="20"/>
-              </w:rPr>
               <w:t>08/11</w:t>
             </w:r>
           </w:p>
@@ -4093,78 +3112,24 @@
           <w:p>
             <w:pPr>
               <w:pStyle w:val="PSI-ComentarioenTabla"/>
-              <w:widowControl w:val="0"/>
-              <w:suppressAutoHyphens/>
-              <w:spacing w:before="0" w:after="240" w:line="240" w:lineRule="atLeast"/>
               <w:rPr>
-                <w:rFonts w:ascii="Times New Roman" w:eastAsia="Times New Roman" w:hAnsi="Times New Roman"/>
-                <w:i w:val="0"/>
-                <w:sz w:val="20"/>
-                <w:szCs w:val="20"/>
+                <w:i/>
               </w:rPr>
             </w:pPr>
             <w:r>
-              <w:rPr>
-                <w:rFonts w:ascii="Times New Roman" w:eastAsia="Times New Roman" w:hAnsi="Times New Roman"/>
-                <w:i w:val="0"/>
-                <w:sz w:val="20"/>
-                <w:szCs w:val="20"/>
-              </w:rPr>
-              <w:t xml:space="preserve">C02 </w:t>
-            </w:r>
-            <w:r>
-              <w:rPr>
-                <w:rFonts w:ascii="Times New Roman" w:eastAsia="Times New Roman" w:hAnsi="Times New Roman"/>
-                <w:i w:val="0"/>
-                <w:sz w:val="20"/>
-                <w:szCs w:val="20"/>
-              </w:rPr>
-              <w:t>T14</w:t>
-            </w:r>
-            <w:r>
-              <w:rPr>
-                <w:rFonts w:ascii="Times New Roman" w:eastAsia="Times New Roman" w:hAnsi="Times New Roman"/>
-                <w:i w:val="0"/>
-                <w:sz w:val="20"/>
-                <w:szCs w:val="20"/>
-              </w:rPr>
-              <w:t xml:space="preserve"> - Realizar Presentación III</w:t>
-            </w:r>
-            <w:r>
-              <w:rPr>
-                <w:rFonts w:ascii="Times New Roman" w:eastAsia="Times New Roman" w:hAnsi="Times New Roman"/>
-                <w:i w:val="0"/>
-                <w:sz w:val="20"/>
-                <w:szCs w:val="20"/>
-              </w:rPr>
-              <w:t xml:space="preserve"> </w:t>
-            </w:r>
-            <w:r>
-              <w:rPr>
-                <w:rFonts w:ascii="Times New Roman" w:eastAsia="Times New Roman" w:hAnsi="Times New Roman"/>
-                <w:i w:val="0"/>
-                <w:sz w:val="20"/>
-                <w:szCs w:val="20"/>
-              </w:rPr>
-              <w:t>–</w:t>
-            </w:r>
-            <w:r>
-              <w:rPr>
-                <w:rFonts w:ascii="Times New Roman" w:eastAsia="Times New Roman" w:hAnsi="Times New Roman"/>
-                <w:i w:val="0"/>
-                <w:sz w:val="20"/>
-                <w:szCs w:val="20"/>
-              </w:rPr>
-              <w:t xml:space="preserve"> </w:t>
-            </w:r>
-            <w:r>
-              <w:rPr>
-                <w:rFonts w:ascii="Times New Roman" w:eastAsia="Times New Roman" w:hAnsi="Times New Roman"/>
-                <w:i w:val="0"/>
-                <w:sz w:val="20"/>
-                <w:szCs w:val="20"/>
-              </w:rPr>
               <w:t>C02</w:t>
+            </w:r>
+            <w:r>
+              <w:t xml:space="preserve"> T1</w:t>
+            </w:r>
+            <w:r>
+              <w:t>3</w:t>
+            </w:r>
+            <w:r>
+              <w:t xml:space="preserve"> - Realizar Plan de Iteración Fase Construcción Iterac</w:t>
+            </w:r>
+            <w:r>
+              <w:t>ión C03</w:t>
             </w:r>
           </w:p>
         </w:tc>
@@ -4175,24 +3140,12 @@
           <w:p>
             <w:pPr>
               <w:pStyle w:val="PSI-ComentarioenTabla"/>
-              <w:widowControl w:val="0"/>
-              <w:suppressAutoHyphens/>
-              <w:spacing w:before="0" w:after="240" w:line="240" w:lineRule="atLeast"/>
               <w:rPr>
-                <w:rFonts w:ascii="Times New Roman" w:eastAsia="Times New Roman" w:hAnsi="Times New Roman"/>
-                <w:i w:val="0"/>
-                <w:sz w:val="20"/>
-                <w:szCs w:val="20"/>
+                <w:i/>
               </w:rPr>
             </w:pPr>
             <w:r>
-              <w:rPr>
-                <w:rFonts w:ascii="Times New Roman" w:eastAsia="Times New Roman" w:hAnsi="Times New Roman"/>
-                <w:i w:val="0"/>
-                <w:sz w:val="20"/>
-                <w:szCs w:val="20"/>
-              </w:rPr>
-              <w:t>Valeria Ojeda, Emilio Levipichun, Eduardo Sly, Malena Oyarzo</w:t>
+              <w:t>Valeria Ojeda</w:t>
             </w:r>
           </w:p>
         </w:tc>
@@ -4204,23 +3157,11 @@
           <w:p>
             <w:pPr>
               <w:pStyle w:val="PSI-ComentarioenTabla"/>
-              <w:widowControl w:val="0"/>
-              <w:suppressAutoHyphens/>
-              <w:spacing w:before="0" w:after="240" w:line="240" w:lineRule="atLeast"/>
               <w:rPr>
-                <w:rFonts w:ascii="Times New Roman" w:eastAsia="Times New Roman" w:hAnsi="Times New Roman"/>
-                <w:i w:val="0"/>
-                <w:sz w:val="20"/>
-                <w:szCs w:val="20"/>
+                <w:i/>
               </w:rPr>
             </w:pPr>
             <w:r>
-              <w:rPr>
-                <w:rFonts w:ascii="Times New Roman" w:eastAsia="Times New Roman" w:hAnsi="Times New Roman"/>
-                <w:i w:val="0"/>
-                <w:sz w:val="20"/>
-                <w:szCs w:val="20"/>
-              </w:rPr>
               <w:t>05/11</w:t>
             </w:r>
           </w:p>
@@ -4233,23 +3174,11 @@
           <w:p>
             <w:pPr>
               <w:pStyle w:val="PSI-ComentarioenTabla"/>
-              <w:widowControl w:val="0"/>
-              <w:suppressAutoHyphens/>
-              <w:spacing w:before="0" w:after="240" w:line="240" w:lineRule="atLeast"/>
               <w:rPr>
-                <w:rFonts w:ascii="Times New Roman" w:eastAsia="Times New Roman" w:hAnsi="Times New Roman"/>
-                <w:i w:val="0"/>
-                <w:sz w:val="20"/>
-                <w:szCs w:val="20"/>
+                <w:i/>
               </w:rPr>
             </w:pPr>
             <w:r>
-              <w:rPr>
-                <w:rFonts w:ascii="Times New Roman" w:eastAsia="Times New Roman" w:hAnsi="Times New Roman"/>
-                <w:i w:val="0"/>
-                <w:sz w:val="20"/>
-                <w:szCs w:val="20"/>
-              </w:rPr>
               <w:t>08/11</w:t>
             </w:r>
           </w:p>
@@ -4267,26 +3196,30 @@
           <w:p>
             <w:pPr>
               <w:pStyle w:val="PSI-ComentarioenTabla"/>
-              <w:widowControl w:val="0"/>
-              <w:suppressAutoHyphens/>
-              <w:spacing w:before="0" w:after="240" w:line="240" w:lineRule="atLeast"/>
               <w:rPr>
-                <w:rFonts w:ascii="Times New Roman" w:eastAsia="Times New Roman" w:hAnsi="Times New Roman"/>
-                <w:b/>
-                <w:i w:val="0"/>
-                <w:sz w:val="20"/>
-                <w:szCs w:val="20"/>
+                <w:i/>
               </w:rPr>
             </w:pPr>
             <w:r>
-              <w:rPr>
-                <w:rFonts w:ascii="Times New Roman" w:eastAsia="Times New Roman" w:hAnsi="Times New Roman"/>
-                <w:b/>
-                <w:i w:val="0"/>
-                <w:sz w:val="20"/>
-                <w:szCs w:val="20"/>
-              </w:rPr>
-              <w:t>Fin de la iteración</w:t>
+              <w:t xml:space="preserve">C02 </w:t>
+            </w:r>
+            <w:r>
+              <w:t>T14</w:t>
+            </w:r>
+            <w:r>
+              <w:t xml:space="preserve"> - Realizar Presentación III</w:t>
+            </w:r>
+            <w:r>
+              <w:t xml:space="preserve"> </w:t>
+            </w:r>
+            <w:r>
+              <w:t>–</w:t>
+            </w:r>
+            <w:r>
+              <w:t xml:space="preserve"> </w:t>
+            </w:r>
+            <w:r>
+              <w:t>C02</w:t>
             </w:r>
           </w:p>
         </w:tc>
@@ -4297,16 +3230,99 @@
           <w:p>
             <w:pPr>
               <w:pStyle w:val="PSI-ComentarioenTabla"/>
-              <w:widowControl w:val="0"/>
-              <w:suppressAutoHyphens/>
-              <w:spacing w:before="0" w:after="240" w:line="240" w:lineRule="atLeast"/>
               <w:rPr>
-                <w:rFonts w:ascii="Times New Roman" w:eastAsia="Times New Roman" w:hAnsi="Times New Roman"/>
-                <w:b/>
-                <w:i w:val="0"/>
-                <w:sz w:val="20"/>
-                <w:szCs w:val="20"/>
+                <w:i/>
               </w:rPr>
+            </w:pPr>
+            <w:r>
+              <w:t xml:space="preserve">Valeria Ojeda, Emilio </w:t>
+            </w:r>
+            <w:proofErr w:type="spellStart"/>
+            <w:r>
+              <w:t>Levipichun</w:t>
+            </w:r>
+            <w:proofErr w:type="spellEnd"/>
+            <w:r>
+              <w:t xml:space="preserve">, Eduardo </w:t>
+            </w:r>
+            <w:proofErr w:type="spellStart"/>
+            <w:r>
+              <w:t>Sly</w:t>
+            </w:r>
+            <w:proofErr w:type="spellEnd"/>
+            <w:r>
+              <w:t xml:space="preserve">, Malena </w:t>
+            </w:r>
+            <w:proofErr w:type="spellStart"/>
+            <w:r>
+              <w:t>Oyarzo</w:t>
+            </w:r>
+            <w:proofErr w:type="spellEnd"/>
+          </w:p>
+        </w:tc>
+        <w:tc>
+          <w:tcPr>
+            <w:tcW w:w="1134" w:type="dxa"/>
+            <w:vAlign w:val="center"/>
+          </w:tcPr>
+          <w:p>
+            <w:pPr>
+              <w:pStyle w:val="PSI-ComentarioenTabla"/>
+              <w:rPr>
+                <w:i/>
+              </w:rPr>
+            </w:pPr>
+            <w:r>
+              <w:t>05/11</w:t>
+            </w:r>
+          </w:p>
+        </w:tc>
+        <w:tc>
+          <w:tcPr>
+            <w:tcW w:w="1133" w:type="dxa"/>
+            <w:vAlign w:val="center"/>
+          </w:tcPr>
+          <w:p>
+            <w:pPr>
+              <w:pStyle w:val="PSI-ComentarioenTabla"/>
+              <w:rPr>
+                <w:i/>
+              </w:rPr>
+            </w:pPr>
+            <w:r>
+              <w:t>08/11</w:t>
+            </w:r>
+          </w:p>
+        </w:tc>
+      </w:tr>
+      <w:tr>
+        <w:trPr>
+          <w:jc w:val="center"/>
+        </w:trPr>
+        <w:tc>
+          <w:tcPr>
+            <w:tcW w:w="4673" w:type="dxa"/>
+            <w:vAlign w:val="center"/>
+          </w:tcPr>
+          <w:p>
+            <w:pPr>
+              <w:pStyle w:val="PSI-ComentarioenTabla"/>
+              <w:rPr>
+                <w:i/>
+              </w:rPr>
+            </w:pPr>
+            <w:r>
+              <w:t>Fin de la iteración</w:t>
+            </w:r>
+          </w:p>
+        </w:tc>
+        <w:tc>
+          <w:tcPr>
+            <w:tcW w:w="2132" w:type="dxa"/>
+          </w:tcPr>
+          <w:p>
+            <w:pPr>
+              <w:pStyle w:val="PSI-ComentarioenTabla"/>
             </w:pPr>
           </w:p>
         </w:tc>
@@ -4318,16 +3334,6 @@
           <w:p>
             <w:pPr>
               <w:pStyle w:val="PSI-ComentarioenTabla"/>
-              <w:widowControl w:val="0"/>
-              <w:suppressAutoHyphens/>
-              <w:spacing w:before="0" w:after="240" w:line="240" w:lineRule="atLeast"/>
-              <w:rPr>
-                <w:rFonts w:ascii="Times New Roman" w:eastAsia="Times New Roman" w:hAnsi="Times New Roman"/>
-                <w:b/>
-                <w:i w:val="0"/>
-                <w:sz w:val="20"/>
-                <w:szCs w:val="20"/>
-              </w:rPr>
             </w:pPr>
           </w:p>
         </w:tc>
@@ -4339,25 +3345,11 @@
           <w:p>
             <w:pPr>
               <w:pStyle w:val="PSI-ComentarioenTabla"/>
-              <w:widowControl w:val="0"/>
-              <w:suppressAutoHyphens/>
-              <w:spacing w:before="0" w:after="240" w:line="240" w:lineRule="atLeast"/>
               <w:rPr>
-                <w:rFonts w:ascii="Times New Roman" w:eastAsia="Times New Roman" w:hAnsi="Times New Roman"/>
-                <w:b/>
-                <w:i w:val="0"/>
-                <w:sz w:val="20"/>
-                <w:szCs w:val="20"/>
+                <w:i/>
               </w:rPr>
             </w:pPr>
             <w:r>
-              <w:rPr>
-                <w:rFonts w:ascii="Times New Roman" w:eastAsia="Times New Roman" w:hAnsi="Times New Roman"/>
-                <w:b/>
-                <w:i w:val="0"/>
-                <w:sz w:val="20"/>
-                <w:szCs w:val="20"/>
-              </w:rPr>
               <w:t>08/11</w:t>
             </w:r>
           </w:p>
@@ -4380,7 +3372,7 @@
           <w:rFonts w:eastAsia="DejaVu Sans"/>
         </w:rPr>
       </w:pPr>
-      <w:bookmarkStart w:id="10" w:name="_Toc179582517"/>
+      <w:bookmarkStart w:id="10" w:name="_Toc181971607"/>
       <w:r>
         <w:rPr>
           <w:rFonts w:eastAsia="DejaVu Sans"/>
@@ -4417,6 +3409,7 @@
         <w:pStyle w:val="PSI-Normal"/>
       </w:pPr>
       <w:r>
+        <w:lastRenderedPageBreak/>
         <w:t xml:space="preserve">CU02 - Consultar </w:t>
       </w:r>
       <w:r>
@@ -4505,7 +3498,6 @@
         <w:pStyle w:val="PSI-Normal"/>
       </w:pPr>
       <w:r>
-        <w:lastRenderedPageBreak/>
         <w:t xml:space="preserve">CU10 - </w:t>
       </w:r>
       <w:r>
@@ -4610,7 +3602,7 @@
       <w:pPr>
         <w:pStyle w:val="PSI-Ttulo1"/>
       </w:pPr>
-      <w:bookmarkStart w:id="11" w:name="_Toc179582518"/>
+      <w:bookmarkStart w:id="11" w:name="_Toc181971608"/>
       <w:r>
         <w:t>Recursos</w:t>
       </w:r>
@@ -4628,7 +3620,7 @@
           <w:szCs w:val="22"/>
         </w:rPr>
       </w:pPr>
-      <w:bookmarkStart w:id="12" w:name="_Toc179582519"/>
+      <w:bookmarkStart w:id="12" w:name="_Toc181971609"/>
       <w:r>
         <w:rPr>
           <w:rFonts w:ascii="Calibri" w:eastAsia="Calibri" w:hAnsi="Calibri"/>
@@ -4683,13 +3675,10 @@
       <w:pPr>
         <w:pStyle w:val="PSI-Comentario"/>
         <w:rPr>
-          <w:i w:val="0"/>
+          <w:i/>
         </w:rPr>
       </w:pPr>
       <w:r>
-        <w:rPr>
-          <w:i w:val="0"/>
-        </w:rPr>
         <w:t>Materiales:</w:t>
       </w:r>
     </w:p>
@@ -4701,13 +3690,10 @@
           <w:numId w:val="15"/>
         </w:numPr>
         <w:rPr>
-          <w:i w:val="0"/>
+          <w:i/>
         </w:rPr>
       </w:pPr>
       <w:r>
-        <w:rPr>
-          <w:i w:val="0"/>
-        </w:rPr>
         <w:t>Conexión a Internet</w:t>
       </w:r>
     </w:p>
@@ -4719,13 +3705,10 @@
           <w:numId w:val="15"/>
         </w:numPr>
         <w:rPr>
-          <w:i w:val="0"/>
+          <w:i/>
         </w:rPr>
       </w:pPr>
       <w:r>
-        <w:rPr>
-          <w:i w:val="0"/>
-        </w:rPr>
         <w:t>PC o Notebook</w:t>
       </w:r>
     </w:p>
@@ -4737,15 +3720,17 @@
           <w:numId w:val="15"/>
         </w:numPr>
         <w:rPr>
-          <w:i w:val="0"/>
+          <w:i/>
         </w:rPr>
       </w:pPr>
       <w:r>
-        <w:rPr>
-          <w:i w:val="0"/>
-        </w:rPr>
-        <w:t>Acceso a repositorio Github</w:t>
-      </w:r>
+        <w:t xml:space="preserve">Acceso a repositorio </w:t>
+      </w:r>
+      <w:proofErr w:type="spellStart"/>
+      <w:r>
+        <w:t>Github</w:t>
+      </w:r>
+      <w:proofErr w:type="spellEnd"/>
     </w:p>
     <w:p>
       <w:pPr>
@@ -4756,31 +3741,28 @@
       <w:pPr>
         <w:pStyle w:val="PSI-Ttulo1"/>
       </w:pPr>
-      <w:bookmarkStart w:id="13" w:name="_Toc179582520"/>
+      <w:bookmarkStart w:id="13" w:name="_Toc181971610"/>
       <w:r>
         <w:t>Evaluación</w:t>
       </w:r>
       <w:r>
-        <w:t xml:space="preserve"> [Fecha]</w:t>
+        <w:t xml:space="preserve"> </w:t>
+      </w:r>
+      <w:r>
+        <w:t>08/11/2024</w:t>
       </w:r>
       <w:bookmarkEnd w:id="13"/>
     </w:p>
     <w:p>
       <w:pPr>
         <w:pStyle w:val="PSI-Comentario"/>
-        <w:rPr>
-          <w:u w:val="single"/>
-        </w:rPr>
-      </w:pPr>
-      <w:r>
-        <w:t>[Está sección deberá completarse una vez concluida la iteración. Basándose en los criterios previamente establecidos, evaluar el trabajo realizado y los logros obtenidos, como así también determinar los elementos de configuración que formarán parte de la línea base.]</w:t>
-      </w:r>
+      </w:pPr>
     </w:p>
     <w:p>
       <w:pPr>
         <w:pStyle w:val="PSI-Ttulo2"/>
       </w:pPr>
-      <w:bookmarkStart w:id="14" w:name="_Toc179582521"/>
+      <w:bookmarkStart w:id="14" w:name="_Toc181971611"/>
       <w:r>
         <w:t>Objetivos Alcanzados</w:t>
       </w:r>
@@ -4791,7 +3773,31 @@
         <w:pStyle w:val="PSI-Comentario"/>
       </w:pPr>
       <w:r>
-        <w:t>[Aquí se hace referencia a los objetivos que fueron alcanzados]</w:t>
+        <w:t xml:space="preserve">Se alcanzaron todos los objetivos previstos para esta iteración, cumpliendo con los criterios de éxito establecidos al inicio. Esto incluye el desarrollo de </w:t>
+      </w:r>
+      <w:r>
+        <w:t>los casos de uso de la segunda tanda de priorización</w:t>
+      </w:r>
+      <w:r>
+        <w:t xml:space="preserve"> y la integración de los elementos clave para garantizar la estabilidad del sistema. </w:t>
+      </w:r>
+    </w:p>
+    <w:p>
+      <w:pPr>
+        <w:pStyle w:val="PSI-Comentario"/>
+      </w:pPr>
+    </w:p>
+    <w:p>
+      <w:pPr>
+        <w:pStyle w:val="PSI-Comentario"/>
+      </w:pPr>
+    </w:p>
+    <w:p>
+      <w:pPr>
+        <w:pStyle w:val="PSI-Comentario"/>
+      </w:pPr>
+      <w:r>
+        <w:t>En base a los logros obtenidos y la estabilidad alcanzada, estamos en condiciones de avanzar a la siguiente fase del proyecto sin necesidad de una nueva planificación.</w:t>
       </w:r>
     </w:p>
     <w:p>
@@ -4803,7 +3809,7 @@
       <w:pPr>
         <w:pStyle w:val="PSI-Ttulo2"/>
       </w:pPr>
-      <w:bookmarkStart w:id="15" w:name="_Toc179582522"/>
+      <w:bookmarkStart w:id="15" w:name="_Toc181971612"/>
       <w:r>
         <w:t>Objetivos No A</w:t>
       </w:r>
@@ -4817,48 +3823,51 @@
         <w:pStyle w:val="PSI-Comentario"/>
       </w:pPr>
       <w:r>
-        <w:t>[Aquí se detallan todos los objetivos que No fueron alcanzados]</w:t>
-      </w:r>
+        <w:t>No se registraron objetivos no alcanzados en esta iteración.</w:t>
+      </w:r>
+    </w:p>
+    <w:p>
+      <w:pPr>
+        <w:pStyle w:val="PSI-Ttulo1"/>
+      </w:pPr>
+    </w:p>
+    <w:p>
+      <w:pPr>
+        <w:pStyle w:val="PSI-Ttulo1"/>
+      </w:pPr>
+      <w:bookmarkStart w:id="16" w:name="_Toc181971613"/>
+      <w:r>
+        <w:t>Conclusión</w:t>
+      </w:r>
+      <w:bookmarkEnd w:id="16"/>
+    </w:p>
+    <w:p>
+      <w:pPr>
+        <w:pStyle w:val="PSI-Comentario"/>
+      </w:pPr>
+      <w:r>
+        <w:t xml:space="preserve">El trabajo realizado durante esta iteración ha sido satisfactorio, superando algunos de los desafíos inicialmente anticipados. Los objetivos fueron alcanzados, y el equipo ha demostrado un compromiso significativo en cada fase. Es importante destacar que nos encontramos próximos a la fecha de entrega de </w:t>
+      </w:r>
+      <w:proofErr w:type="spellStart"/>
+      <w:r>
+        <w:t>Testify</w:t>
+      </w:r>
+      <w:proofErr w:type="spellEnd"/>
+      <w:r>
+        <w:t>, y la planificación de esta iteración consideró posibles ausencias en la presentación de uno de los miembros, asegurando así que se mantenga el cronograma sin retrasos críticos.</w:t>
+      </w:r>
+    </w:p>
+    <w:p>
+      <w:pPr>
+        <w:pStyle w:val="PSI-Comentario"/>
+      </w:pPr>
     </w:p>
     <w:p>
       <w:pPr>
         <w:pStyle w:val="PSI-Ttulo2"/>
       </w:pPr>
-    </w:p>
-    <w:p>
-      <w:pPr>
-        <w:pStyle w:val="PSI-Ttulo1"/>
-      </w:pPr>
-    </w:p>
-    <w:p>
-      <w:pPr>
-        <w:pStyle w:val="PSI-Ttulo1"/>
-      </w:pPr>
-      <w:bookmarkStart w:id="16" w:name="_Toc179582523"/>
-      <w:r>
-        <w:t>Conclusión</w:t>
-      </w:r>
-      <w:bookmarkEnd w:id="16"/>
-    </w:p>
-    <w:p>
-      <w:pPr>
-        <w:pStyle w:val="PSI-Comentario"/>
-      </w:pPr>
-      <w:r>
-        <w:t>[Mencionar las apreciaciones personales del trabajo realizado en esta iteración, los problemas que surgieron y los logros destacables. Por último, establecer si se está en condiciones de pasar a una nueva iteración, o fase según corresponda, o si bien es necesario realizar una nueva planificación del trabajo pendiente.]</w:t>
-      </w:r>
-    </w:p>
-    <w:p>
-      <w:pPr>
-        <w:pStyle w:val="PSI-Ttulo2"/>
-      </w:pPr>
       <w:bookmarkStart w:id="17" w:name="_Toc238197620"/>
-    </w:p>
-    <w:p>
-      <w:pPr>
-        <w:pStyle w:val="PSI-Ttulo2"/>
-      </w:pPr>
-      <w:bookmarkStart w:id="18" w:name="_Toc179582524"/>
+      <w:bookmarkStart w:id="18" w:name="_Toc181971614"/>
       <w:r>
         <w:t>Estado del repositorio</w:t>
       </w:r>
@@ -4902,30 +3911,6 @@
         <w:t xml:space="preserve"> directorios/carpetas en el repositorio.</w:t>
       </w:r>
     </w:p>
-    <w:p/>
-    <w:p>
-      <w:pPr>
-        <w:pStyle w:val="PSI-Comentario"/>
-      </w:pPr>
-    </w:p>
-    <w:p>
-      <w:pPr>
-        <w:pStyle w:val="PSI-Normal"/>
-        <w:rPr>
-          <w:i/>
-          <w:color w:val="000000"/>
-        </w:rPr>
-      </w:pPr>
-    </w:p>
-    <w:p>
-      <w:pPr>
-        <w:pStyle w:val="PSI-Normal"/>
-        <w:rPr>
-          <w:i/>
-          <w:color w:val="000000"/>
-        </w:rPr>
-      </w:pPr>
-    </w:p>
     <w:p>
       <w:pPr>
         <w:pStyle w:val="PSI-Normal"/>
@@ -4943,6 +3928,23 @@
           <w:color w:val="000000"/>
         </w:rPr>
         <w:t>ón del Repositorio al Final:</w:t>
+      </w:r>
+    </w:p>
+    <w:p>
+      <w:r>
+        <w:t xml:space="preserve">Se registran </w:t>
+      </w:r>
+      <w:r>
+        <w:t xml:space="preserve">3746 </w:t>
+      </w:r>
+      <w:r>
+        <w:t xml:space="preserve">documentos y </w:t>
+      </w:r>
+      <w:r>
+        <w:t>208</w:t>
+      </w:r>
+      <w:r>
+        <w:t xml:space="preserve"> directorios/carpetas en el repositorio.</w:t>
       </w:r>
     </w:p>
     <w:p>
@@ -5087,7 +4089,7 @@
         <w:rFonts w:ascii="Cambria" w:hAnsi="Cambria" w:cs="Cambria"/>
         <w:noProof/>
       </w:rPr>
-      <w:t>4</w:t>
+      <w:t>7</w:t>
     </w:r>
     <w:r>
       <w:rPr>
@@ -5401,6 +4403,7 @@
         </v:rect>
       </w:pict>
     </w:r>
+    <w:proofErr w:type="spellStart"/>
     <w:r>
       <w:rPr>
         <w:rFonts w:ascii="Cambria" w:eastAsia="Times New Roman" w:hAnsi="Cambria"/>
@@ -5408,6 +4411,7 @@
       </w:rPr>
       <w:t>Testify</w:t>
     </w:r>
+    <w:proofErr w:type="spellEnd"/>
     <w:r>
       <w:rPr>
         <w:rFonts w:ascii="Cambria" w:eastAsia="Times New Roman" w:hAnsi="Cambria"/>
@@ -7703,7 +6707,7 @@
     <w:basedOn w:val="Normal"/>
     <w:autoRedefine/>
     <w:qFormat/>
-    <w:rsid w:val="00450149"/>
+    <w:rsid w:val="001E027F"/>
     <w:pPr>
       <w:tabs>
         <w:tab w:val="left" w:pos="0"/>
@@ -7712,7 +6716,6 @@
       <w:jc w:val="both"/>
     </w:pPr>
     <w:rPr>
-      <w:i/>
       <w:color w:val="000000"/>
       <w:lang w:val="es-AR"/>
     </w:rPr>
@@ -8649,7 +7652,7 @@
 </file>
 
 <file path=customXml/itemProps2.xml><?xml version="1.0" encoding="utf-8"?>
-<ds:datastoreItem xmlns:ds="http://schemas.openxmlformats.org/officeDocument/2006/customXml" ds:itemID="{348C5161-5940-4445-B06F-328C1E83E1E9}">
+<ds:datastoreItem xmlns:ds="http://schemas.openxmlformats.org/officeDocument/2006/customXml" ds:itemID="{F0FC3980-3D6D-4C70-829B-7A24E6A0AC78}">
   <ds:schemaRefs>
     <ds:schemaRef ds:uri="http://schemas.openxmlformats.org/officeDocument/2006/bibliography"/>
   </ds:schemaRefs>

</xml_diff>